<commit_message>
Added publish folder Added zip installation files
</commit_message>
<xml_diff>
--- a/Reference Point Description.docx
+++ b/Reference Point Description.docx
@@ -358,18 +358,7 @@
           <w:szCs w:val="20"/>
           <w:highlight w:val="white"/>
         </w:rPr>
-        <w:t xml:space="preserve">whatever the user has </w:t>
-      </w:r>
-      <w:proofErr w:type="spellStart"/>
-      <w:r>
-        <w:rPr>
-          <w:rFonts w:ascii="Arial" w:hAnsi="Arial" w:cs="Arial"/>
-          <w:color w:val="000000"/>
-          <w:sz w:val="20"/>
-          <w:szCs w:val="20"/>
-          <w:highlight w:val="white"/>
-        </w:rPr>
-        <w:t>choose</w:t>
+        <w:t>whatever the user has chose</w:t>
       </w:r>
       <w:r>
         <w:rPr>
@@ -381,7 +370,6 @@
         </w:rPr>
         <w:t>n</w:t>
       </w:r>
-      <w:proofErr w:type="spellEnd"/>
       <w:r>
         <w:rPr>
           <w:rFonts w:ascii="Arial" w:hAnsi="Arial" w:cs="Arial"/>
@@ -610,7 +598,7 @@
           <w:szCs w:val="20"/>
           <w:highlight w:val="white"/>
         </w:rPr>
-        <w:t xml:space="preserve">Installation:  </w:t>
+        <w:t xml:space="preserve">Operation:  </w:t>
       </w:r>
     </w:p>
     <w:p>
@@ -650,148 +638,97 @@
           <w:szCs w:val="20"/>
           <w:highlight w:val="white"/>
         </w:rPr>
-        <w:t xml:space="preserve">Download the </w:t>
-      </w:r>
-      <w:r>
-        <w:rPr>
-          <w:rFonts w:ascii="Arial" w:hAnsi="Arial" w:cs="Arial"/>
-          <w:color w:val="000000"/>
-          <w:sz w:val="20"/>
-          <w:szCs w:val="20"/>
-          <w:highlight w:val="white"/>
-        </w:rPr>
-        <w:t>“publish” directory</w:t>
-      </w:r>
-      <w:r>
-        <w:rPr>
-          <w:rFonts w:ascii="Arial" w:hAnsi="Arial" w:cs="Arial"/>
-          <w:color w:val="000000"/>
-          <w:sz w:val="20"/>
-          <w:szCs w:val="20"/>
-          <w:highlight w:val="white"/>
-        </w:rPr>
-        <w:t xml:space="preserve">.  </w:t>
-      </w:r>
-      <w:r>
-        <w:rPr>
-          <w:rFonts w:ascii="Arial" w:hAnsi="Arial" w:cs="Arial"/>
-          <w:color w:val="000000"/>
-          <w:sz w:val="20"/>
-          <w:szCs w:val="20"/>
-          <w:highlight w:val="white"/>
-        </w:rPr>
-        <w:t>Run “setup.exe”</w:t>
-      </w:r>
-      <w:r>
-        <w:rPr>
-          <w:rFonts w:ascii="Arial" w:hAnsi="Arial" w:cs="Arial"/>
-          <w:color w:val="000000"/>
-          <w:sz w:val="20"/>
-          <w:szCs w:val="20"/>
-          <w:highlight w:val="white"/>
-        </w:rPr>
-        <w:t>.  Upon completion, an application icon will have been added to the start menu under the c</w:t>
-      </w:r>
-      <w:r>
-        <w:rPr>
-          <w:rFonts w:ascii="Arial" w:hAnsi="Arial" w:cs="Arial"/>
-          <w:color w:val="000000"/>
-          <w:sz w:val="20"/>
-          <w:szCs w:val="20"/>
-          <w:highlight w:val="white"/>
-        </w:rPr>
-        <w:t>ategory "TSX</w:t>
-      </w:r>
-      <w:r>
-        <w:rPr>
-          <w:rFonts w:ascii="Arial" w:hAnsi="Arial" w:cs="Arial"/>
-          <w:color w:val="000000"/>
-          <w:sz w:val="20"/>
-          <w:szCs w:val="20"/>
-          <w:highlight w:val="white"/>
-        </w:rPr>
-        <w:t xml:space="preserve"> </w:t>
-      </w:r>
-      <w:r>
-        <w:rPr>
-          <w:rFonts w:ascii="Arial" w:hAnsi="Arial" w:cs="Arial"/>
-          <w:color w:val="000000"/>
-          <w:sz w:val="20"/>
-          <w:szCs w:val="20"/>
-          <w:highlight w:val="white"/>
-        </w:rPr>
-        <w:t>Toolkit</w:t>
-      </w:r>
-      <w:r>
-        <w:rPr>
-          <w:rFonts w:ascii="Arial" w:hAnsi="Arial" w:cs="Arial"/>
-          <w:color w:val="000000"/>
-          <w:sz w:val="20"/>
-          <w:szCs w:val="20"/>
-          <w:highlight w:val="white"/>
-        </w:rPr>
-        <w:t xml:space="preserve">" with the name </w:t>
-      </w:r>
-      <w:r>
-        <w:rPr>
-          <w:rFonts w:ascii="Arial" w:hAnsi="Arial" w:cs="Arial"/>
-          <w:color w:val="000000"/>
-          <w:sz w:val="20"/>
-          <w:szCs w:val="20"/>
-          <w:highlight w:val="white"/>
-        </w:rPr>
-        <w:br/>
-        <w:t>“</w:t>
-      </w:r>
-      <w:r>
-        <w:rPr>
-          <w:rFonts w:ascii="Arial" w:hAnsi="Arial" w:cs="Arial"/>
-          <w:color w:val="000000"/>
-          <w:sz w:val="20"/>
-          <w:szCs w:val="20"/>
-          <w:highlight w:val="white"/>
-        </w:rPr>
-        <w:t>Flat Pointer</w:t>
-      </w:r>
-      <w:r>
-        <w:rPr>
-          <w:rFonts w:ascii="Arial" w:hAnsi="Arial" w:cs="Arial"/>
-          <w:color w:val="000000"/>
-          <w:sz w:val="20"/>
-          <w:szCs w:val="20"/>
-          <w:highlight w:val="white"/>
-        </w:rPr>
-        <w:t>".  This application can be pinned to the Start if desired</w:t>
-      </w:r>
-      <w:r>
-        <w:rPr>
-          <w:rFonts w:ascii="Arial" w:hAnsi="Arial" w:cs="Arial"/>
-          <w:color w:val="000000"/>
-          <w:sz w:val="20"/>
-          <w:szCs w:val="20"/>
-          <w:highlight w:val="white"/>
-        </w:rPr>
-        <w:t>.  During operation, Flat Pointer will expect that TSX is loaded in the default location (User\Documents\Software Bisque</w:t>
-      </w:r>
-      <w:r>
-        <w:rPr>
-          <w:rFonts w:ascii="Arial" w:hAnsi="Arial" w:cs="Arial"/>
-          <w:color w:val="000000"/>
-          <w:sz w:val="20"/>
-          <w:szCs w:val="20"/>
-          <w:highlight w:val="white"/>
-        </w:rPr>
-        <w:t xml:space="preserve"> </w:t>
-      </w:r>
-      <w:r>
-        <w:rPr>
-          <w:rFonts w:ascii="Arial" w:hAnsi="Arial" w:cs="Arial"/>
-          <w:color w:val="000000"/>
-          <w:sz w:val="20"/>
-          <w:szCs w:val="20"/>
-          <w:highlight w:val="white"/>
-        </w:rPr>
-        <w:t>etc.), and, if used, that CCDAP also uses the default file directory structure.</w:t>
+        <w:t>After a name is entered</w:t>
+      </w:r>
+      <w:r>
+        <w:rPr>
+          <w:rFonts w:ascii="Arial" w:hAnsi="Arial" w:cs="Arial"/>
+          <w:color w:val="000000"/>
+          <w:sz w:val="20"/>
+          <w:szCs w:val="20"/>
+          <w:highlight w:val="white"/>
+        </w:rPr>
+        <w:t xml:space="preserve">, </w:t>
+      </w:r>
+      <w:r>
+        <w:rPr>
+          <w:rFonts w:ascii="Arial" w:hAnsi="Arial" w:cs="Arial"/>
+          <w:color w:val="000000"/>
+          <w:sz w:val="20"/>
+          <w:szCs w:val="20"/>
+          <w:highlight w:val="white"/>
+        </w:rPr>
+        <w:t>Reference Point</w:t>
+      </w:r>
+      <w:r>
+        <w:rPr>
+          <w:rFonts w:ascii="Arial" w:hAnsi="Arial" w:cs="Arial"/>
+          <w:color w:val="000000"/>
+          <w:sz w:val="20"/>
+          <w:szCs w:val="20"/>
+          <w:highlight w:val="white"/>
+        </w:rPr>
+        <w:t xml:space="preserve"> will </w:t>
+      </w:r>
+      <w:r>
+        <w:rPr>
+          <w:rFonts w:ascii="Arial" w:hAnsi="Arial" w:cs="Arial"/>
+          <w:color w:val="000000"/>
+          <w:sz w:val="20"/>
+          <w:szCs w:val="20"/>
+          <w:highlight w:val="white"/>
+        </w:rPr>
+        <w:t>download and store the current Az/Alt position of the mount.  A location can be entered manually as well</w:t>
+      </w:r>
+      <w:r>
+        <w:rPr>
+          <w:rFonts w:ascii="Arial" w:hAnsi="Arial" w:cs="Arial"/>
+          <w:color w:val="000000"/>
+          <w:sz w:val="20"/>
+          <w:szCs w:val="20"/>
+          <w:highlight w:val="white"/>
+        </w:rPr>
+        <w:t>.</w:t>
+      </w:r>
+      <w:r>
+        <w:rPr>
+          <w:rFonts w:ascii="Arial" w:hAnsi="Arial" w:cs="Arial"/>
+          <w:color w:val="000000"/>
+          <w:sz w:val="20"/>
+          <w:szCs w:val="20"/>
+          <w:highlight w:val="white"/>
+        </w:rPr>
+        <w:t xml:space="preserve">  With another command, </w:t>
+      </w:r>
+      <w:r>
+        <w:rPr>
+          <w:rFonts w:ascii="Arial" w:hAnsi="Arial" w:cs="Arial"/>
+          <w:color w:val="000000"/>
+          <w:sz w:val="20"/>
+          <w:szCs w:val="20"/>
+          <w:highlight w:val="white"/>
+        </w:rPr>
+        <w:t>Reference Point</w:t>
+      </w:r>
+      <w:r>
+        <w:rPr>
+          <w:rFonts w:ascii="Arial" w:hAnsi="Arial" w:cs="Arial"/>
+          <w:color w:val="000000"/>
+          <w:sz w:val="20"/>
+          <w:szCs w:val="20"/>
+          <w:highlight w:val="white"/>
+        </w:rPr>
+        <w:t xml:space="preserve"> will generate and copy a Sky Database (SDB) source file into the SDBs directory.  As no automation interfaces exist for the final step, the form merely directs the user through the sequence of TSX actions to be performed to compile that source file into a custom object</w:t>
+      </w:r>
+      <w:r>
+        <w:rPr>
+          <w:rFonts w:ascii="Arial" w:hAnsi="Arial" w:cs="Arial"/>
+          <w:color w:val="000000"/>
+          <w:sz w:val="20"/>
+          <w:szCs w:val="20"/>
+          <w:highlight w:val="white"/>
+        </w:rPr>
+        <w:t>.</w:t>
       </w:r>
     </w:p>
     <w:p>
@@ -831,7 +768,7 @@
           <w:szCs w:val="20"/>
           <w:highlight w:val="white"/>
         </w:rPr>
-        <w:t xml:space="preserve">Operation:  </w:t>
+        <w:t xml:space="preserve">Installation:  </w:t>
       </w:r>
     </w:p>
     <w:p>
@@ -869,135 +806,147 @@
           <w:color w:val="000000"/>
           <w:sz w:val="20"/>
           <w:szCs w:val="20"/>
-          <w:highlight w:val="white"/>
-        </w:rPr>
-        <w:t xml:space="preserve">Upon command, </w:t>
-      </w:r>
-      <w:r>
-        <w:rPr>
-          <w:rFonts w:ascii="Arial" w:hAnsi="Arial" w:cs="Arial"/>
-          <w:color w:val="000000"/>
-          <w:sz w:val="20"/>
-          <w:szCs w:val="20"/>
-          <w:highlight w:val="white"/>
-        </w:rPr>
-        <w:t>Flat Pointer</w:t>
-      </w:r>
-      <w:r>
-        <w:rPr>
-          <w:rFonts w:ascii="Arial" w:hAnsi="Arial" w:cs="Arial"/>
-          <w:color w:val="000000"/>
-          <w:sz w:val="20"/>
-          <w:szCs w:val="20"/>
-          <w:highlight w:val="white"/>
-        </w:rPr>
-        <w:t xml:space="preserve"> will </w:t>
-      </w:r>
-      <w:r>
-        <w:rPr>
-          <w:rFonts w:ascii="Arial" w:hAnsi="Arial" w:cs="Arial"/>
-          <w:color w:val="000000"/>
-          <w:sz w:val="20"/>
-          <w:szCs w:val="20"/>
-          <w:highlight w:val="white"/>
-        </w:rPr>
-        <w:t>download and store the current Az/Alt position of the mount.  A location can be entered manually as well</w:t>
-      </w:r>
-      <w:r>
-        <w:rPr>
-          <w:rFonts w:ascii="Arial" w:hAnsi="Arial" w:cs="Arial"/>
-          <w:color w:val="000000"/>
-          <w:sz w:val="20"/>
-          <w:szCs w:val="20"/>
-          <w:highlight w:val="white"/>
-        </w:rPr>
-        <w:t>.</w:t>
-      </w:r>
-      <w:r>
-        <w:rPr>
-          <w:rFonts w:ascii="Arial" w:hAnsi="Arial" w:cs="Arial"/>
-          <w:color w:val="000000"/>
-          <w:sz w:val="20"/>
-          <w:szCs w:val="20"/>
-          <w:highlight w:val="white"/>
-        </w:rPr>
-        <w:t xml:space="preserve">  With another command, Flat Pointer will generate and copy a Sky Database (SDB) source file into the SDBs directory.  As no automation interfaces exist for the final step, the form merely directs the user through the sequence of TSX actions to be performed to compile that source file into a custom object.  Lastly a command is provided to copy a simple Windows app into the CCDAP script dir</w:t>
-      </w:r>
-      <w:r>
-        <w:rPr>
-          <w:rFonts w:ascii="Arial" w:hAnsi="Arial" w:cs="Arial"/>
-          <w:color w:val="000000"/>
-          <w:sz w:val="20"/>
-          <w:szCs w:val="20"/>
-          <w:highlight w:val="white"/>
-        </w:rPr>
-        <w:t xml:space="preserve">ectory.  This app will run a find on the newly created object, slew the scope there and turn off tracking.  </w:t>
-      </w:r>
-      <w:proofErr w:type="gramStart"/>
-      <w:r>
-        <w:rPr>
-          <w:rFonts w:ascii="Arial" w:hAnsi="Arial" w:cs="Arial"/>
-          <w:color w:val="000000"/>
-          <w:sz w:val="20"/>
-          <w:szCs w:val="20"/>
-          <w:highlight w:val="white"/>
-        </w:rPr>
-        <w:t>Note,</w:t>
-      </w:r>
-      <w:proofErr w:type="gramEnd"/>
-      <w:r>
-        <w:rPr>
-          <w:rFonts w:ascii="Arial" w:hAnsi="Arial" w:cs="Arial"/>
-          <w:color w:val="000000"/>
-          <w:sz w:val="20"/>
-          <w:szCs w:val="20"/>
-          <w:highlight w:val="white"/>
-        </w:rPr>
-        <w:t xml:space="preserve"> that the user must turn off Slew Limits if the target is at a negative altitude (</w:t>
-      </w:r>
-      <w:proofErr w:type="gramStart"/>
-      <w:r>
-        <w:rPr>
-          <w:rFonts w:ascii="Arial" w:hAnsi="Arial" w:cs="Arial"/>
-          <w:color w:val="000000"/>
-          <w:sz w:val="20"/>
-          <w:szCs w:val="20"/>
-          <w:highlight w:val="white"/>
-        </w:rPr>
-        <w:t>e.g.</w:t>
-      </w:r>
-      <w:proofErr w:type="gramEnd"/>
-      <w:r>
-        <w:rPr>
-          <w:rFonts w:ascii="Arial" w:hAnsi="Arial" w:cs="Arial"/>
-          <w:color w:val="000000"/>
-          <w:sz w:val="20"/>
-          <w:szCs w:val="20"/>
-          <w:highlight w:val="white"/>
-        </w:rPr>
-        <w:t xml:space="preserve"> floor-mounted </w:t>
-      </w:r>
-      <w:proofErr w:type="spellStart"/>
-      <w:r>
-        <w:rPr>
-          <w:rFonts w:ascii="Arial" w:hAnsi="Arial" w:cs="Arial"/>
-          <w:color w:val="000000"/>
-          <w:sz w:val="20"/>
-          <w:szCs w:val="20"/>
-          <w:highlight w:val="white"/>
-        </w:rPr>
-        <w:t>FlatMan</w:t>
-      </w:r>
-      <w:proofErr w:type="spellEnd"/>
-      <w:r>
-        <w:rPr>
-          <w:rFonts w:ascii="Arial" w:hAnsi="Arial" w:cs="Arial"/>
-          <w:color w:val="000000"/>
-          <w:sz w:val="20"/>
-          <w:szCs w:val="20"/>
-          <w:highlight w:val="white"/>
-        </w:rPr>
-        <w:t>).</w:t>
+        </w:rPr>
+        <w:t xml:space="preserve">The installation program is located </w:t>
+      </w:r>
+      <w:r>
+        <w:rPr>
+          <w:rFonts w:ascii="Arial" w:hAnsi="Arial" w:cs="Arial"/>
+          <w:color w:val="000000"/>
+          <w:sz w:val="20"/>
+          <w:szCs w:val="20"/>
+        </w:rPr>
+        <w:t xml:space="preserve">at </w:t>
+      </w:r>
+      <w:hyperlink r:id="rId5" w:history="1">
+        <w:r>
+          <w:rPr>
+            <w:rStyle w:val="Hyperlink"/>
+            <w:rFonts w:ascii="Arial" w:hAnsi="Arial" w:cs="Arial"/>
+            <w:sz w:val="20"/>
+            <w:szCs w:val="20"/>
+          </w:rPr>
+          <w:t>https://github.com/rrskybox/ReferencePoint</w:t>
+        </w:r>
+      </w:hyperlink>
+      <w:r>
+        <w:rPr>
+          <w:rFonts w:ascii="Arial" w:hAnsi="Arial" w:cs="Arial"/>
+          <w:color w:val="000000"/>
+          <w:sz w:val="20"/>
+          <w:szCs w:val="20"/>
+        </w:rPr>
+        <w:t xml:space="preserve"> in the “publish” folder.  </w:t>
+      </w:r>
+      <w:r>
+        <w:rPr>
+          <w:rFonts w:ascii="Arial" w:hAnsi="Arial" w:cs="Arial"/>
+          <w:color w:val="000000"/>
+          <w:sz w:val="20"/>
+          <w:szCs w:val="20"/>
+          <w:highlight w:val="white"/>
+        </w:rPr>
+        <w:t xml:space="preserve">Download </w:t>
+      </w:r>
+      <w:r>
+        <w:rPr>
+          <w:rFonts w:ascii="Arial" w:hAnsi="Arial" w:cs="Arial"/>
+          <w:color w:val="000000"/>
+          <w:sz w:val="20"/>
+          <w:szCs w:val="20"/>
+          <w:highlight w:val="white"/>
+        </w:rPr>
+        <w:t>either the ReferencePoint</w:t>
+      </w:r>
+      <w:r>
+        <w:rPr>
+          <w:rFonts w:ascii="Arial" w:hAnsi="Arial" w:cs="Arial"/>
+          <w:color w:val="000000"/>
+          <w:sz w:val="20"/>
+          <w:szCs w:val="20"/>
+          <w:highlight w:val="white"/>
+        </w:rPr>
+        <w:t xml:space="preserve">32Buildxxx.zip file or the ReferencePoint64Buildxxx.zip file depending upon whether you are running TSX 32 or 64.  Extract the zip file to a </w:t>
+      </w:r>
+      <w:r>
+        <w:rPr>
+          <w:rFonts w:ascii="Arial" w:hAnsi="Arial" w:cs="Arial"/>
+          <w:color w:val="000000"/>
+          <w:sz w:val="20"/>
+          <w:szCs w:val="20"/>
+          <w:highlight w:val="white"/>
+        </w:rPr>
+        <w:t>temporary folder.</w:t>
+      </w:r>
+      <w:r>
+        <w:rPr>
+          <w:rFonts w:ascii="Arial" w:hAnsi="Arial" w:cs="Arial"/>
+          <w:color w:val="000000"/>
+          <w:sz w:val="20"/>
+          <w:szCs w:val="20"/>
+          <w:highlight w:val="white"/>
+        </w:rPr>
+        <w:t xml:space="preserve"> </w:t>
+      </w:r>
+      <w:r>
+        <w:rPr>
+          <w:rFonts w:ascii="Arial" w:hAnsi="Arial" w:cs="Arial"/>
+          <w:color w:val="000000"/>
+          <w:sz w:val="20"/>
+          <w:szCs w:val="20"/>
+          <w:highlight w:val="white"/>
+        </w:rPr>
+        <w:t>Run “setup.exe”</w:t>
+      </w:r>
+      <w:r>
+        <w:rPr>
+          <w:rFonts w:ascii="Arial" w:hAnsi="Arial" w:cs="Arial"/>
+          <w:color w:val="000000"/>
+          <w:sz w:val="20"/>
+          <w:szCs w:val="20"/>
+          <w:highlight w:val="white"/>
+        </w:rPr>
+        <w:t>.  Upon completion, an application icon will have been added to the start menu under the c</w:t>
+      </w:r>
+      <w:r>
+        <w:rPr>
+          <w:rFonts w:ascii="Arial" w:hAnsi="Arial" w:cs="Arial"/>
+          <w:color w:val="000000"/>
+          <w:sz w:val="20"/>
+          <w:szCs w:val="20"/>
+          <w:highlight w:val="white"/>
+        </w:rPr>
+        <w:t>ategory "TSX Toolkit</w:t>
+      </w:r>
+      <w:r>
+        <w:rPr>
+          <w:rFonts w:ascii="Arial" w:hAnsi="Arial" w:cs="Arial"/>
+          <w:color w:val="000000"/>
+          <w:sz w:val="20"/>
+          <w:szCs w:val="20"/>
+          <w:highlight w:val="white"/>
+        </w:rPr>
+        <w:t xml:space="preserve">" with the name </w:t>
+      </w:r>
+      <w:r>
+        <w:rPr>
+          <w:rFonts w:ascii="Arial" w:hAnsi="Arial" w:cs="Arial"/>
+          <w:color w:val="000000"/>
+          <w:sz w:val="20"/>
+          <w:szCs w:val="20"/>
+          <w:highlight w:val="white"/>
+        </w:rPr>
+        <w:t>“Reference Pointer”.</w:t>
+      </w:r>
+      <w:r>
+        <w:rPr>
+          <w:rFonts w:ascii="Arial" w:hAnsi="Arial" w:cs="Arial"/>
+          <w:color w:val="000000"/>
+          <w:sz w:val="20"/>
+          <w:szCs w:val="20"/>
+          <w:highlight w:val="white"/>
+        </w:rPr>
+        <w:br/>
       </w:r>
     </w:p>
     <w:p>
@@ -1014,6 +963,81 @@
           <w:highlight w:val="white"/>
         </w:rPr>
       </w:pPr>
+      <w:r>
+        <w:rPr>
+          <w:rFonts w:ascii="Arial" w:hAnsi="Arial" w:cs="Arial"/>
+          <w:color w:val="000000"/>
+          <w:sz w:val="20"/>
+          <w:szCs w:val="20"/>
+          <w:highlight w:val="white"/>
+        </w:rPr>
+        <w:t>This application can be pinned to the Start if desired</w:t>
+      </w:r>
+      <w:r>
+        <w:rPr>
+          <w:rFonts w:ascii="Arial" w:hAnsi="Arial" w:cs="Arial"/>
+          <w:color w:val="000000"/>
+          <w:sz w:val="20"/>
+          <w:szCs w:val="20"/>
+          <w:highlight w:val="white"/>
+        </w:rPr>
+        <w:t xml:space="preserve">.  During operation, </w:t>
+      </w:r>
+      <w:r>
+        <w:rPr>
+          <w:rFonts w:ascii="Arial" w:hAnsi="Arial" w:cs="Arial"/>
+          <w:color w:val="000000"/>
+          <w:sz w:val="20"/>
+          <w:szCs w:val="20"/>
+          <w:highlight w:val="white"/>
+        </w:rPr>
+        <w:t>Reference Pointer</w:t>
+      </w:r>
+      <w:r>
+        <w:rPr>
+          <w:rFonts w:ascii="Arial" w:hAnsi="Arial" w:cs="Arial"/>
+          <w:color w:val="000000"/>
+          <w:sz w:val="20"/>
+          <w:szCs w:val="20"/>
+          <w:highlight w:val="white"/>
+        </w:rPr>
+        <w:t xml:space="preserve"> will expect that TSX is loaded in the default location (User\Documents\Software Bisque etc</w:t>
+      </w:r>
+      <w:r>
+        <w:rPr>
+          <w:rFonts w:ascii="Arial" w:hAnsi="Arial" w:cs="Arial"/>
+          <w:color w:val="000000"/>
+          <w:sz w:val="20"/>
+          <w:szCs w:val="20"/>
+          <w:highlight w:val="white"/>
+        </w:rPr>
+        <w:t>.</w:t>
+      </w:r>
+    </w:p>
+    <w:p>
+      <w:pPr>
+        <w:autoSpaceDE w:val="0"/>
+        <w:autoSpaceDN w:val="0"/>
+        <w:adjustRightInd w:val="0"/>
+        <w:spacing w:after="0" w:line="240" w:lineRule="auto"/>
+        <w:rPr>
+          <w:rFonts w:ascii="Arial" w:hAnsi="Arial" w:cs="Arial"/>
+          <w:color w:val="000000"/>
+          <w:sz w:val="20"/>
+          <w:szCs w:val="20"/>
+          <w:highlight w:val="white"/>
+        </w:rPr>
+      </w:pPr>
+      <w:r>
+        <w:rPr>
+          <w:rFonts w:ascii="Arial" w:hAnsi="Arial" w:cs="Arial"/>
+          <w:color w:val="000000"/>
+          <w:sz w:val="20"/>
+          <w:szCs w:val="20"/>
+          <w:highlight w:val="white"/>
+        </w:rPr>
+        <w:t>.</w:t>
+      </w:r>
     </w:p>
     <w:p>
       <w:pPr>
@@ -1815,6 +1839,18 @@
       <w:effect w:val="none"/>
     </w:rPr>
   </w:style>
+  <w:style w:type="character" w:styleId="UnresolvedMention">
+    <w:name w:val="Unresolved Mention"/>
+    <w:basedOn w:val="DefaultParagraphFont"/>
+    <w:uiPriority w:val="99"/>
+    <w:semiHidden/>
+    <w:unhideWhenUsed/>
+    <w:rsid w:val="00A21250"/>
+    <w:rPr>
+      <w:color w:val="605E5C"/>
+      <w:shd w:val="clear" w:color="auto" w:fill="E1DFDD"/>
+    </w:rPr>
+  </w:style>
 </w:styles>
 </file>
 

</xml_diff>

<commit_message>
Changed text output file name to refName SDB.txt
</commit_message>
<xml_diff>
--- a/Reference Point Description.docx
+++ b/Reference Point Description.docx
@@ -684,7 +684,67 @@
           <w:szCs w:val="20"/>
           <w:highlight w:val="white"/>
         </w:rPr>
-        <w:t xml:space="preserve"> will generate and copy a Sky Database (SDB) source file into the SDBs directory.  As no automation interfaces exist for the final step, the form merely directs the user through the sequence of TSX actions to be performed to compile that source file into a custom object</w:t>
+        <w:t xml:space="preserve"> will generate and copy a Sky Database (SDB) source file into the SDBs directory</w:t>
+      </w:r>
+      <w:r>
+        <w:rPr>
+          <w:rFonts w:ascii="Arial" w:hAnsi="Arial" w:cs="Arial"/>
+          <w:color w:val="000000"/>
+          <w:sz w:val="20"/>
+          <w:szCs w:val="20"/>
+          <w:highlight w:val="white"/>
+        </w:rPr>
+        <w:t xml:space="preserve"> which is based on the reference point name</w:t>
+      </w:r>
+      <w:r>
+        <w:rPr>
+          <w:rFonts w:ascii="Arial" w:hAnsi="Arial" w:cs="Arial"/>
+          <w:color w:val="000000"/>
+          <w:sz w:val="20"/>
+          <w:szCs w:val="20"/>
+          <w:highlight w:val="white"/>
+        </w:rPr>
+        <w:t xml:space="preserve"> (…/SDBs/name SDB.txt).</w:t>
+      </w:r>
+      <w:r>
+        <w:rPr>
+          <w:rFonts w:ascii="Arial" w:hAnsi="Arial" w:cs="Arial"/>
+          <w:color w:val="000000"/>
+          <w:sz w:val="20"/>
+          <w:szCs w:val="20"/>
+          <w:highlight w:val="white"/>
+        </w:rPr>
+        <w:t xml:space="preserve">  This file can be edited if wanted.</w:t>
+      </w:r>
+      <w:r>
+        <w:rPr>
+          <w:rFonts w:ascii="Arial" w:hAnsi="Arial" w:cs="Arial"/>
+          <w:color w:val="000000"/>
+          <w:sz w:val="20"/>
+          <w:szCs w:val="20"/>
+          <w:highlight w:val="white"/>
+        </w:rPr>
+        <w:t xml:space="preserve">  As no automation interfaces exist for the final step, the form merely directs the user through the sequence of TSX actions to be performed to compile that source file into a c</w:t>
+      </w:r>
+      <w:r>
+        <w:rPr>
+          <w:rFonts w:ascii="Arial" w:hAnsi="Arial" w:cs="Arial"/>
+          <w:color w:val="000000"/>
+          <w:sz w:val="20"/>
+          <w:szCs w:val="20"/>
+          <w:highlight w:val="white"/>
+        </w:rPr>
+        <w:t xml:space="preserve">ataloged </w:t>
+      </w:r>
+      <w:r>
+        <w:rPr>
+          <w:rFonts w:ascii="Arial" w:hAnsi="Arial" w:cs="Arial"/>
+          <w:color w:val="000000"/>
+          <w:sz w:val="20"/>
+          <w:szCs w:val="20"/>
+          <w:highlight w:val="white"/>
+        </w:rPr>
+        <w:t>object</w:t>
       </w:r>
       <w:r>
         <w:rPr>
@@ -792,43 +852,7 @@
             <w:sz w:val="20"/>
             <w:szCs w:val="20"/>
           </w:rPr>
-          <w:t>https://github.com/rrskyb</w:t>
-        </w:r>
-        <w:r>
-          <w:rPr>
-            <w:rStyle w:val="Hyperlink"/>
-            <w:rFonts w:ascii="Arial" w:hAnsi="Arial" w:cs="Arial"/>
-            <w:sz w:val="20"/>
-            <w:szCs w:val="20"/>
-          </w:rPr>
-          <w:t>o</w:t>
-        </w:r>
-        <w:r>
-          <w:rPr>
-            <w:rStyle w:val="Hyperlink"/>
-            <w:rFonts w:ascii="Arial" w:hAnsi="Arial" w:cs="Arial"/>
-            <w:sz w:val="20"/>
-            <w:szCs w:val="20"/>
-          </w:rPr>
-          <w:t>x/Refer</w:t>
-        </w:r>
-        <w:r>
-          <w:rPr>
-            <w:rStyle w:val="Hyperlink"/>
-            <w:rFonts w:ascii="Arial" w:hAnsi="Arial" w:cs="Arial"/>
-            <w:sz w:val="20"/>
-            <w:szCs w:val="20"/>
-          </w:rPr>
-          <w:t>e</w:t>
-        </w:r>
-        <w:r>
-          <w:rPr>
-            <w:rStyle w:val="Hyperlink"/>
-            <w:rFonts w:ascii="Arial" w:hAnsi="Arial" w:cs="Arial"/>
-            <w:sz w:val="20"/>
-            <w:szCs w:val="20"/>
-          </w:rPr>
-          <w:t>ncePoint</w:t>
+          <w:t>https://github.com/rrskybox/ReferencePoint</w:t>
         </w:r>
       </w:hyperlink>
       <w:r>

</xml_diff>

<commit_message>
Fixed a typo in the installation instructions that called out the Flats Pointer app.
</commit_message>
<xml_diff>
--- a/Reference Point Description.docx
+++ b/Reference Point Description.docx
@@ -1,6 +1,6 @@
 
 <file path=word/document.xml><?xml version="1.0" encoding="utf-8"?>
-<w:document xmlns:wpc="http://schemas.microsoft.com/office/word/2010/wordprocessingCanvas" xmlns:cx="http://schemas.microsoft.com/office/drawing/2014/chartex" xmlns:cx1="http://schemas.microsoft.com/office/drawing/2015/9/8/chartex" xmlns:cx2="http://schemas.microsoft.com/office/drawing/2015/10/21/chartex" xmlns:cx3="http://schemas.microsoft.com/office/drawing/2016/5/9/chartex" xmlns:cx4="http://schemas.microsoft.com/office/drawing/2016/5/10/chartex" xmlns:cx5="http://schemas.microsoft.com/office/drawing/2016/5/11/chartex" xmlns:cx6="http://schemas.microsoft.com/office/drawing/2016/5/12/chartex" xmlns:cx7="http://schemas.microsoft.com/office/drawing/2016/5/13/chartex" xmlns:cx8="http://schemas.microsoft.com/office/drawing/2016/5/14/chartex" xmlns:mc="http://schemas.openxmlformats.org/markup-compatibility/2006" xmlns:aink="http://schemas.microsoft.com/office/drawing/2016/ink" xmlns:am3d="http://schemas.microsoft.com/office/drawing/2017/model3d" xmlns:o="urn:schemas-microsoft-com:office:office" xmlns:oel="http://schemas.microsoft.com/office/2019/extlst" xmlns:r="http://schemas.openxmlformats.org/officeDocument/2006/relationships" xmlns:m="http://schemas.openxmlformats.org/officeDocument/2006/math" xmlns:v="urn:schemas-microsoft-com:vml" xmlns:wp14="http://schemas.microsoft.com/office/word/2010/wordprocessingDrawing" xmlns:wp="http://schemas.openxmlformats.org/drawingml/2006/wordprocessingDrawing" xmlns:w10="urn:schemas-microsoft-com:office:word" xmlns:w="http://schemas.openxmlformats.org/wordprocessingml/2006/main" xmlns:w14="http://schemas.microsoft.com/office/word/2010/wordml" xmlns:w15="http://schemas.microsoft.com/office/word/2012/wordml" xmlns:w16cex="http://schemas.microsoft.com/office/word/2018/wordml/cex" xmlns:w16cid="http://schemas.microsoft.com/office/word/2016/wordml/cid" xmlns:w16="http://schemas.microsoft.com/office/word/2018/wordml" xmlns:w16du="http://schemas.microsoft.com/office/word/2023/wordml/word16du" xmlns:w16sdtdh="http://schemas.microsoft.com/office/word/2020/wordml/sdtdatahash" xmlns:w16se="http://schemas.microsoft.com/office/word/2015/wordml/symex" xmlns:wpg="http://schemas.microsoft.com/office/word/2010/wordprocessingGroup" xmlns:wpi="http://schemas.microsoft.com/office/word/2010/wordprocessingInk" xmlns:wne="http://schemas.microsoft.com/office/word/2006/wordml" xmlns:wps="http://schemas.microsoft.com/office/word/2010/wordprocessingShape" mc:Ignorable="w14 w15 w16se w16cid w16 w16cex w16sdtdh wp14">
+<w:document xmlns:wpc="http://schemas.microsoft.com/office/word/2010/wordprocessingCanvas" xmlns:cx="http://schemas.microsoft.com/office/drawing/2014/chartex" xmlns:cx1="http://schemas.microsoft.com/office/drawing/2015/9/8/chartex" xmlns:cx2="http://schemas.microsoft.com/office/drawing/2015/10/21/chartex" xmlns:cx3="http://schemas.microsoft.com/office/drawing/2016/5/9/chartex" xmlns:cx4="http://schemas.microsoft.com/office/drawing/2016/5/10/chartex" xmlns:cx5="http://schemas.microsoft.com/office/drawing/2016/5/11/chartex" xmlns:cx6="http://schemas.microsoft.com/office/drawing/2016/5/12/chartex" xmlns:cx7="http://schemas.microsoft.com/office/drawing/2016/5/13/chartex" xmlns:cx8="http://schemas.microsoft.com/office/drawing/2016/5/14/chartex" xmlns:mc="http://schemas.openxmlformats.org/markup-compatibility/2006" xmlns:aink="http://schemas.microsoft.com/office/drawing/2016/ink" xmlns:am3d="http://schemas.microsoft.com/office/drawing/2017/model3d" xmlns:o="urn:schemas-microsoft-com:office:office" xmlns:oel="http://schemas.microsoft.com/office/2019/extlst" xmlns:r="http://schemas.openxmlformats.org/officeDocument/2006/relationships" xmlns:m="http://schemas.openxmlformats.org/officeDocument/2006/math" xmlns:v="urn:schemas-microsoft-com:vml" xmlns:wp14="http://schemas.microsoft.com/office/word/2010/wordprocessingDrawing" xmlns:wp="http://schemas.openxmlformats.org/drawingml/2006/wordprocessingDrawing" xmlns:w10="urn:schemas-microsoft-com:office:word" xmlns:w="http://schemas.openxmlformats.org/wordprocessingml/2006/main" xmlns:w14="http://schemas.microsoft.com/office/word/2010/wordml" xmlns:w15="http://schemas.microsoft.com/office/word/2012/wordml" xmlns:w16cex="http://schemas.microsoft.com/office/word/2018/wordml/cex" xmlns:w16cid="http://schemas.microsoft.com/office/word/2016/wordml/cid" xmlns:w16="http://schemas.microsoft.com/office/word/2018/wordml" xmlns:w16sdtdh="http://schemas.microsoft.com/office/word/2020/wordml/sdtdatahash" xmlns:w16se="http://schemas.microsoft.com/office/word/2015/wordml/symex" xmlns:wpg="http://schemas.microsoft.com/office/word/2010/wordprocessingGroup" xmlns:wpi="http://schemas.microsoft.com/office/word/2010/wordprocessingInk" xmlns:wne="http://schemas.microsoft.com/office/word/2006/wordml" xmlns:wps="http://schemas.microsoft.com/office/word/2010/wordprocessingShape" mc:Ignorable="w14 w15 w16se w16cid w16 w16cex w16sdtdh wp14">
   <w:body>
     <w:p>
       <w:pPr>
@@ -226,35 +226,91 @@
         </w:rPr>
         <w:t xml:space="preserve">the </w:t>
       </w:r>
-      <w:r>
-        <w:rPr>
-          <w:rFonts w:ascii="Arial" w:hAnsi="Arial" w:cs="Arial"/>
-          <w:color w:val="000000"/>
-          <w:sz w:val="20"/>
-          <w:szCs w:val="20"/>
-          <w:highlight w:val="white"/>
-        </w:rPr>
-        <w:t>az/alt coordinates</w:t>
-      </w:r>
-      <w:r>
-        <w:rPr>
-          <w:rFonts w:ascii="Arial" w:hAnsi="Arial" w:cs="Arial"/>
-          <w:color w:val="000000"/>
-          <w:sz w:val="20"/>
-          <w:szCs w:val="20"/>
-          <w:highlight w:val="white"/>
-        </w:rPr>
-        <w:t>.  Or, the c</w:t>
-      </w:r>
-      <w:r>
-        <w:rPr>
-          <w:rFonts w:ascii="Arial" w:hAnsi="Arial" w:cs="Arial"/>
-          <w:color w:val="000000"/>
-          <w:sz w:val="20"/>
-          <w:szCs w:val="20"/>
-          <w:highlight w:val="white"/>
-        </w:rPr>
-        <w:t xml:space="preserve">oordinates can be entered directly as well.  The app then generates a SDB source text file and copies it to the </w:t>
+      <w:proofErr w:type="spellStart"/>
+      <w:r>
+        <w:rPr>
+          <w:rFonts w:ascii="Arial" w:hAnsi="Arial" w:cs="Arial"/>
+          <w:color w:val="000000"/>
+          <w:sz w:val="20"/>
+          <w:szCs w:val="20"/>
+          <w:highlight w:val="white"/>
+        </w:rPr>
+        <w:t>az</w:t>
+      </w:r>
+      <w:proofErr w:type="spellEnd"/>
+      <w:r>
+        <w:rPr>
+          <w:rFonts w:ascii="Arial" w:hAnsi="Arial" w:cs="Arial"/>
+          <w:color w:val="000000"/>
+          <w:sz w:val="20"/>
+          <w:szCs w:val="20"/>
+          <w:highlight w:val="white"/>
+        </w:rPr>
+        <w:t>/alt coordinates</w:t>
+      </w:r>
+      <w:r>
+        <w:rPr>
+          <w:rFonts w:ascii="Arial" w:hAnsi="Arial" w:cs="Arial"/>
+          <w:color w:val="000000"/>
+          <w:sz w:val="20"/>
+          <w:szCs w:val="20"/>
+          <w:highlight w:val="white"/>
+        </w:rPr>
+        <w:t xml:space="preserve">.  </w:t>
+      </w:r>
+      <w:proofErr w:type="gramStart"/>
+      <w:r>
+        <w:rPr>
+          <w:rFonts w:ascii="Arial" w:hAnsi="Arial" w:cs="Arial"/>
+          <w:color w:val="000000"/>
+          <w:sz w:val="20"/>
+          <w:szCs w:val="20"/>
+          <w:highlight w:val="white"/>
+        </w:rPr>
+        <w:t>Or,</w:t>
+      </w:r>
+      <w:proofErr w:type="gramEnd"/>
+      <w:r>
+        <w:rPr>
+          <w:rFonts w:ascii="Arial" w:hAnsi="Arial" w:cs="Arial"/>
+          <w:color w:val="000000"/>
+          <w:sz w:val="20"/>
+          <w:szCs w:val="20"/>
+          <w:highlight w:val="white"/>
+        </w:rPr>
+        <w:t xml:space="preserve"> the c</w:t>
+      </w:r>
+      <w:r>
+        <w:rPr>
+          <w:rFonts w:ascii="Arial" w:hAnsi="Arial" w:cs="Arial"/>
+          <w:color w:val="000000"/>
+          <w:sz w:val="20"/>
+          <w:szCs w:val="20"/>
+          <w:highlight w:val="white"/>
+        </w:rPr>
+        <w:t xml:space="preserve">oordinates can be entered directly as well.  The app then generates </w:t>
+      </w:r>
+      <w:proofErr w:type="gramStart"/>
+      <w:r>
+        <w:rPr>
+          <w:rFonts w:ascii="Arial" w:hAnsi="Arial" w:cs="Arial"/>
+          <w:color w:val="000000"/>
+          <w:sz w:val="20"/>
+          <w:szCs w:val="20"/>
+          <w:highlight w:val="white"/>
+        </w:rPr>
+        <w:t>a SDB</w:t>
+      </w:r>
+      <w:proofErr w:type="gramEnd"/>
+      <w:r>
+        <w:rPr>
+          <w:rFonts w:ascii="Arial" w:hAnsi="Arial" w:cs="Arial"/>
+          <w:color w:val="000000"/>
+          <w:sz w:val="20"/>
+          <w:szCs w:val="20"/>
+          <w:highlight w:val="white"/>
+        </w:rPr>
+        <w:t xml:space="preserve"> source text file and copies it to the </w:t>
       </w:r>
       <w:r>
         <w:rPr>
@@ -424,17 +480,17 @@
           <w:szCs w:val="20"/>
           <w:highlight w:val="white"/>
         </w:rPr>
-        <w:t>Flat Pointer</w:t>
-      </w:r>
-      <w:r>
-        <w:rPr>
-          <w:rFonts w:ascii="Arial" w:hAnsi="Arial" w:cs="Arial"/>
-          <w:color w:val="000000"/>
-          <w:sz w:val="20"/>
-          <w:szCs w:val="20"/>
-          <w:highlight w:val="white"/>
-        </w:rPr>
-        <w:t xml:space="preserve"> is a Windows Forms executable, written in Visual Basic.  The application runs as a</w:t>
+        <w:t xml:space="preserve">Reference Point </w:t>
+      </w:r>
+      <w:r>
+        <w:rPr>
+          <w:rFonts w:ascii="Arial" w:hAnsi="Arial" w:cs="Arial"/>
+          <w:color w:val="000000"/>
+          <w:sz w:val="20"/>
+          <w:szCs w:val="20"/>
+          <w:highlight w:val="white"/>
+        </w:rPr>
+        <w:t>is a Windows Forms executable, written in Visual Basic.  The application runs as a</w:t>
       </w:r>
       <w:r>
         <w:rPr>
@@ -1255,7 +1311,51 @@
           <w:szCs w:val="20"/>
           <w:highlight w:val="white"/>
         </w:rPr>
-        <w:t>for the public domain and as such is unsupported. The developer wishes you his best and hopes everything works out, but recommends learning Visual Basic (it's really not hard and the tools are free from Microsoft) if you find a problem or want to add features.  The source is supplied as a Visual Studio project.</w:t>
+        <w:t xml:space="preserve">for the public domain and as such is unsupported. The developer wishes you </w:t>
+      </w:r>
+      <w:proofErr w:type="gramStart"/>
+      <w:r>
+        <w:rPr>
+          <w:rFonts w:ascii="Arial" w:hAnsi="Arial" w:cs="Arial"/>
+          <w:color w:val="000000"/>
+          <w:sz w:val="20"/>
+          <w:szCs w:val="20"/>
+          <w:highlight w:val="white"/>
+        </w:rPr>
+        <w:t>his</w:t>
+      </w:r>
+      <w:proofErr w:type="gramEnd"/>
+      <w:r>
+        <w:rPr>
+          <w:rFonts w:ascii="Arial" w:hAnsi="Arial" w:cs="Arial"/>
+          <w:color w:val="000000"/>
+          <w:sz w:val="20"/>
+          <w:szCs w:val="20"/>
+          <w:highlight w:val="white"/>
+        </w:rPr>
+        <w:t xml:space="preserve"> best and hopes everything works </w:t>
+      </w:r>
+      <w:proofErr w:type="gramStart"/>
+      <w:r>
+        <w:rPr>
+          <w:rFonts w:ascii="Arial" w:hAnsi="Arial" w:cs="Arial"/>
+          <w:color w:val="000000"/>
+          <w:sz w:val="20"/>
+          <w:szCs w:val="20"/>
+          <w:highlight w:val="white"/>
+        </w:rPr>
+        <w:t>out, but</w:t>
+      </w:r>
+      <w:proofErr w:type="gramEnd"/>
+      <w:r>
+        <w:rPr>
+          <w:rFonts w:ascii="Arial" w:hAnsi="Arial" w:cs="Arial"/>
+          <w:color w:val="000000"/>
+          <w:sz w:val="20"/>
+          <w:szCs w:val="20"/>
+          <w:highlight w:val="white"/>
+        </w:rPr>
+        <w:t xml:space="preserve"> recommends learning Visual Basic (it's really not hard and the tools are free from Microsoft) if you find a problem or want to add features.  The source is supplied as a Visual Studio project.</w:t>
       </w:r>
     </w:p>
     <w:sectPr>
@@ -1269,7 +1369,7 @@
 </file>
 
 <file path=word/numbering.xml><?xml version="1.0" encoding="utf-8"?>
-<w:numbering xmlns:wpc="http://schemas.microsoft.com/office/word/2010/wordprocessingCanvas" xmlns:cx="http://schemas.microsoft.com/office/drawing/2014/chartex" xmlns:cx1="http://schemas.microsoft.com/office/drawing/2015/9/8/chartex" xmlns:cx2="http://schemas.microsoft.com/office/drawing/2015/10/21/chartex" xmlns:cx3="http://schemas.microsoft.com/office/drawing/2016/5/9/chartex" xmlns:cx4="http://schemas.microsoft.com/office/drawing/2016/5/10/chartex" xmlns:cx5="http://schemas.microsoft.com/office/drawing/2016/5/11/chartex" xmlns:cx6="http://schemas.microsoft.com/office/drawing/2016/5/12/chartex" xmlns:cx7="http://schemas.microsoft.com/office/drawing/2016/5/13/chartex" xmlns:cx8="http://schemas.microsoft.com/office/drawing/2016/5/14/chartex" xmlns:mc="http://schemas.openxmlformats.org/markup-compatibility/2006" xmlns:aink="http://schemas.microsoft.com/office/drawing/2016/ink" xmlns:am3d="http://schemas.microsoft.com/office/drawing/2017/model3d" xmlns:o="urn:schemas-microsoft-com:office:office" xmlns:oel="http://schemas.microsoft.com/office/2019/extlst" xmlns:r="http://schemas.openxmlformats.org/officeDocument/2006/relationships" xmlns:m="http://schemas.openxmlformats.org/officeDocument/2006/math" xmlns:v="urn:schemas-microsoft-com:vml" xmlns:wp14="http://schemas.microsoft.com/office/word/2010/wordprocessingDrawing" xmlns:wp="http://schemas.openxmlformats.org/drawingml/2006/wordprocessingDrawing" xmlns:w10="urn:schemas-microsoft-com:office:word" xmlns:w="http://schemas.openxmlformats.org/wordprocessingml/2006/main" xmlns:w14="http://schemas.microsoft.com/office/word/2010/wordml" xmlns:w15="http://schemas.microsoft.com/office/word/2012/wordml" xmlns:w16cex="http://schemas.microsoft.com/office/word/2018/wordml/cex" xmlns:w16cid="http://schemas.microsoft.com/office/word/2016/wordml/cid" xmlns:w16="http://schemas.microsoft.com/office/word/2018/wordml" xmlns:w16du="http://schemas.microsoft.com/office/word/2023/wordml/word16du" xmlns:w16sdtdh="http://schemas.microsoft.com/office/word/2020/wordml/sdtdatahash" xmlns:w16se="http://schemas.microsoft.com/office/word/2015/wordml/symex" xmlns:wpg="http://schemas.microsoft.com/office/word/2010/wordprocessingGroup" xmlns:wpi="http://schemas.microsoft.com/office/word/2010/wordprocessingInk" xmlns:wne="http://schemas.microsoft.com/office/word/2006/wordml" xmlns:wps="http://schemas.microsoft.com/office/word/2010/wordprocessingShape" mc:Ignorable="w14 w15 w16se w16cid w16 w16cex w16sdtdh wp14">
+<w:numbering xmlns:wpc="http://schemas.microsoft.com/office/word/2010/wordprocessingCanvas" xmlns:cx="http://schemas.microsoft.com/office/drawing/2014/chartex" xmlns:cx1="http://schemas.microsoft.com/office/drawing/2015/9/8/chartex" xmlns:cx2="http://schemas.microsoft.com/office/drawing/2015/10/21/chartex" xmlns:cx3="http://schemas.microsoft.com/office/drawing/2016/5/9/chartex" xmlns:cx4="http://schemas.microsoft.com/office/drawing/2016/5/10/chartex" xmlns:cx5="http://schemas.microsoft.com/office/drawing/2016/5/11/chartex" xmlns:cx6="http://schemas.microsoft.com/office/drawing/2016/5/12/chartex" xmlns:cx7="http://schemas.microsoft.com/office/drawing/2016/5/13/chartex" xmlns:cx8="http://schemas.microsoft.com/office/drawing/2016/5/14/chartex" xmlns:mc="http://schemas.openxmlformats.org/markup-compatibility/2006" xmlns:aink="http://schemas.microsoft.com/office/drawing/2016/ink" xmlns:am3d="http://schemas.microsoft.com/office/drawing/2017/model3d" xmlns:o="urn:schemas-microsoft-com:office:office" xmlns:oel="http://schemas.microsoft.com/office/2019/extlst" xmlns:r="http://schemas.openxmlformats.org/officeDocument/2006/relationships" xmlns:m="http://schemas.openxmlformats.org/officeDocument/2006/math" xmlns:v="urn:schemas-microsoft-com:vml" xmlns:wp14="http://schemas.microsoft.com/office/word/2010/wordprocessingDrawing" xmlns:wp="http://schemas.openxmlformats.org/drawingml/2006/wordprocessingDrawing" xmlns:w10="urn:schemas-microsoft-com:office:word" xmlns:w="http://schemas.openxmlformats.org/wordprocessingml/2006/main" xmlns:w14="http://schemas.microsoft.com/office/word/2010/wordml" xmlns:w15="http://schemas.microsoft.com/office/word/2012/wordml" xmlns:w16cex="http://schemas.microsoft.com/office/word/2018/wordml/cex" xmlns:w16cid="http://schemas.microsoft.com/office/word/2016/wordml/cid" xmlns:w16="http://schemas.microsoft.com/office/word/2018/wordml" xmlns:w16sdtdh="http://schemas.microsoft.com/office/word/2020/wordml/sdtdatahash" xmlns:w16se="http://schemas.microsoft.com/office/word/2015/wordml/symex" xmlns:wpg="http://schemas.microsoft.com/office/word/2010/wordprocessingGroup" xmlns:wpi="http://schemas.microsoft.com/office/word/2010/wordprocessingInk" xmlns:wne="http://schemas.microsoft.com/office/word/2006/wordml" xmlns:wps="http://schemas.microsoft.com/office/word/2010/wordprocessingShape" mc:Ignorable="w14 w15 w16se w16cid w16 w16cex w16sdtdh wp14">
   <w:abstractNum w:abstractNumId="0" w15:restartNumberingAfterBreak="0">
     <w:nsid w:val="69965A6C"/>
     <w:multiLevelType w:val="hybridMultilevel"/>

</xml_diff>

<commit_message>
Added copy SDB.txt to clipboard
</commit_message>
<xml_diff>
--- a/Reference Point Description.docx
+++ b/Reference Point Description.docx
@@ -10,49 +10,64 @@
         <w:spacing w:after="0" w:line="240" w:lineRule="auto"/>
         <w:rPr>
           <w:rFonts w:ascii="Arial" w:hAnsi="Arial" w:cs="Arial"/>
-          <w:color w:val="000000"/>
-          <w:sz w:val="20"/>
-          <w:szCs w:val="20"/>
-          <w:highlight w:val="white"/>
-        </w:rPr>
-      </w:pPr>
-      <w:r>
-        <w:rPr>
-          <w:rFonts w:ascii="Arial" w:hAnsi="Arial" w:cs="Arial"/>
-          <w:color w:val="000000"/>
-          <w:sz w:val="20"/>
-          <w:szCs w:val="20"/>
-          <w:highlight w:val="white"/>
-        </w:rPr>
-        <w:t>Reference Point</w:t>
-      </w:r>
-      <w:r>
-        <w:rPr>
-          <w:rFonts w:ascii="Arial" w:hAnsi="Arial" w:cs="Arial"/>
-          <w:color w:val="000000"/>
-          <w:sz w:val="20"/>
-          <w:szCs w:val="20"/>
-          <w:highlight w:val="white"/>
+          <w:b/>
+          <w:bCs/>
+          <w:color w:val="000000"/>
+          <w:sz w:val="24"/>
+          <w:szCs w:val="24"/>
+          <w:highlight w:val="white"/>
+          <w:u w:val="single"/>
+        </w:rPr>
+      </w:pPr>
+      <w:r>
+        <w:rPr>
+          <w:rFonts w:ascii="Arial" w:hAnsi="Arial" w:cs="Arial"/>
+          <w:b/>
+          <w:bCs/>
+          <w:color w:val="000000"/>
+          <w:sz w:val="24"/>
+          <w:szCs w:val="24"/>
+          <w:highlight w:val="white"/>
+          <w:u w:val="single"/>
+        </w:rPr>
+        <w:t>Cross Match</w:t>
+      </w:r>
+      <w:r>
+        <w:rPr>
+          <w:rFonts w:ascii="Arial" w:hAnsi="Arial" w:cs="Arial"/>
+          <w:b/>
+          <w:bCs/>
+          <w:color w:val="000000"/>
+          <w:sz w:val="24"/>
+          <w:szCs w:val="24"/>
+          <w:highlight w:val="white"/>
+          <w:u w:val="single"/>
         </w:rPr>
         <w:t xml:space="preserve"> Tool</w:t>
       </w:r>
       <w:r>
         <w:rPr>
           <w:rFonts w:ascii="Arial" w:hAnsi="Arial" w:cs="Arial"/>
-          <w:color w:val="000000"/>
-          <w:sz w:val="20"/>
-          <w:szCs w:val="20"/>
-          <w:highlight w:val="white"/>
+          <w:b/>
+          <w:bCs/>
+          <w:color w:val="000000"/>
+          <w:sz w:val="24"/>
+          <w:szCs w:val="24"/>
+          <w:highlight w:val="white"/>
+          <w:u w:val="single"/>
         </w:rPr>
         <w:t xml:space="preserve"> </w:t>
       </w:r>
       <w:r>
         <w:rPr>
           <w:rFonts w:ascii="Arial" w:hAnsi="Arial" w:cs="Arial"/>
-          <w:color w:val="000000"/>
-          <w:sz w:val="20"/>
-          <w:szCs w:val="20"/>
-          <w:highlight w:val="white"/>
+          <w:b/>
+          <w:bCs/>
+          <w:color w:val="000000"/>
+          <w:sz w:val="24"/>
+          <w:szCs w:val="24"/>
+          <w:highlight w:val="white"/>
+          <w:u w:val="single"/>
         </w:rPr>
         <w:t>Description</w:t>
       </w:r>
@@ -94,7 +109,17 @@
           <w:szCs w:val="20"/>
           <w:highlight w:val="white"/>
         </w:rPr>
-        <w:t>The Reference Point</w:t>
+        <w:t xml:space="preserve">The </w:t>
+      </w:r>
+      <w:r>
+        <w:rPr>
+          <w:rFonts w:ascii="Arial" w:hAnsi="Arial" w:cs="Arial"/>
+          <w:color w:val="000000"/>
+          <w:sz w:val="20"/>
+          <w:szCs w:val="20"/>
+          <w:highlight w:val="white"/>
+        </w:rPr>
+        <w:t>Cross Match</w:t>
       </w:r>
       <w:r>
         <w:rPr>
@@ -154,77 +179,27 @@
           <w:szCs w:val="20"/>
           <w:highlight w:val="white"/>
         </w:rPr>
-        <w:t xml:space="preserve"> a TSX user in gen</w:t>
-      </w:r>
-      <w:r>
-        <w:rPr>
-          <w:rFonts w:ascii="Arial" w:hAnsi="Arial" w:cs="Arial"/>
-          <w:color w:val="000000"/>
-          <w:sz w:val="20"/>
-          <w:szCs w:val="20"/>
-          <w:highlight w:val="white"/>
-        </w:rPr>
-        <w:t>erating a custom SDB Reference</w:t>
-      </w:r>
-      <w:r>
-        <w:rPr>
-          <w:rFonts w:ascii="Arial" w:hAnsi="Arial" w:cs="Arial"/>
-          <w:color w:val="000000"/>
-          <w:sz w:val="20"/>
-          <w:szCs w:val="20"/>
-          <w:highlight w:val="white"/>
-        </w:rPr>
-        <w:t xml:space="preserve">.  Basically, the code instructs the user to </w:t>
-      </w:r>
-      <w:r>
-        <w:rPr>
-          <w:rFonts w:ascii="Arial" w:hAnsi="Arial" w:cs="Arial"/>
-          <w:color w:val="000000"/>
-          <w:sz w:val="20"/>
-          <w:szCs w:val="20"/>
-          <w:highlight w:val="white"/>
-        </w:rPr>
-        <w:t xml:space="preserve">choose a name, </w:t>
-      </w:r>
-      <w:r>
-        <w:rPr>
-          <w:rFonts w:ascii="Arial" w:hAnsi="Arial" w:cs="Arial"/>
-          <w:color w:val="000000"/>
-          <w:sz w:val="20"/>
-          <w:szCs w:val="20"/>
-          <w:highlight w:val="white"/>
-        </w:rPr>
-        <w:t xml:space="preserve">point the scope at </w:t>
-      </w:r>
-      <w:r>
-        <w:rPr>
-          <w:rFonts w:ascii="Arial" w:hAnsi="Arial" w:cs="Arial"/>
-          <w:color w:val="000000"/>
-          <w:sz w:val="20"/>
-          <w:szCs w:val="20"/>
-          <w:highlight w:val="white"/>
-        </w:rPr>
-        <w:t>a</w:t>
-      </w:r>
-      <w:r>
-        <w:rPr>
-          <w:rFonts w:ascii="Arial" w:hAnsi="Arial" w:cs="Arial"/>
-          <w:color w:val="000000"/>
-          <w:sz w:val="20"/>
-          <w:szCs w:val="20"/>
-          <w:highlight w:val="white"/>
-        </w:rPr>
-        <w:t xml:space="preserve"> target using the hand paddle, whereupon the program downloads </w:t>
-      </w:r>
-      <w:r>
-        <w:rPr>
-          <w:rFonts w:ascii="Arial" w:hAnsi="Arial" w:cs="Arial"/>
-          <w:color w:val="000000"/>
-          <w:sz w:val="20"/>
-          <w:szCs w:val="20"/>
-          <w:highlight w:val="white"/>
-        </w:rPr>
-        <w:t xml:space="preserve">the </w:t>
+        <w:t xml:space="preserve"> a TSX user in </w:t>
+      </w:r>
+      <w:r>
+        <w:rPr>
+          <w:rFonts w:ascii="Arial" w:hAnsi="Arial" w:cs="Arial"/>
+          <w:color w:val="000000"/>
+          <w:sz w:val="20"/>
+          <w:szCs w:val="20"/>
+          <w:highlight w:val="white"/>
+        </w:rPr>
+        <w:t>matching a list of cataloged objects to the nearest Gaia objects</w:t>
+      </w:r>
+      <w:r>
+        <w:rPr>
+          <w:rFonts w:ascii="Arial" w:hAnsi="Arial" w:cs="Arial"/>
+          <w:color w:val="000000"/>
+          <w:sz w:val="20"/>
+          <w:szCs w:val="20"/>
+          <w:highlight w:val="white"/>
+        </w:rPr>
+        <w:t xml:space="preserve">, which then can be compiled into a </w:t>
       </w:r>
       <w:proofErr w:type="spellStart"/>
       <w:r>
@@ -235,7 +210,7 @@
           <w:szCs w:val="20"/>
           <w:highlight w:val="white"/>
         </w:rPr>
-        <w:t>az</w:t>
+        <w:t>TheSky</w:t>
       </w:r>
       <w:proofErr w:type="spellEnd"/>
       <w:r>
@@ -246,141 +221,99 @@
           <w:szCs w:val="20"/>
           <w:highlight w:val="white"/>
         </w:rPr>
-        <w:t>/alt coordinates</w:t>
-      </w:r>
-      <w:r>
-        <w:rPr>
-          <w:rFonts w:ascii="Arial" w:hAnsi="Arial" w:cs="Arial"/>
-          <w:color w:val="000000"/>
-          <w:sz w:val="20"/>
-          <w:szCs w:val="20"/>
-          <w:highlight w:val="white"/>
-        </w:rPr>
-        <w:t xml:space="preserve">.  </w:t>
-      </w:r>
-      <w:proofErr w:type="gramStart"/>
-      <w:r>
-        <w:rPr>
-          <w:rFonts w:ascii="Arial" w:hAnsi="Arial" w:cs="Arial"/>
-          <w:color w:val="000000"/>
-          <w:sz w:val="20"/>
-          <w:szCs w:val="20"/>
-          <w:highlight w:val="white"/>
-        </w:rPr>
-        <w:t>Or,</w:t>
-      </w:r>
-      <w:proofErr w:type="gramEnd"/>
-      <w:r>
-        <w:rPr>
-          <w:rFonts w:ascii="Arial" w:hAnsi="Arial" w:cs="Arial"/>
-          <w:color w:val="000000"/>
-          <w:sz w:val="20"/>
-          <w:szCs w:val="20"/>
-          <w:highlight w:val="white"/>
-        </w:rPr>
-        <w:t xml:space="preserve"> the c</w:t>
-      </w:r>
-      <w:r>
-        <w:rPr>
-          <w:rFonts w:ascii="Arial" w:hAnsi="Arial" w:cs="Arial"/>
-          <w:color w:val="000000"/>
-          <w:sz w:val="20"/>
-          <w:szCs w:val="20"/>
-          <w:highlight w:val="white"/>
-        </w:rPr>
-        <w:t xml:space="preserve">oordinates can be entered directly as well.  The app then generates </w:t>
-      </w:r>
-      <w:proofErr w:type="gramStart"/>
-      <w:r>
-        <w:rPr>
-          <w:rFonts w:ascii="Arial" w:hAnsi="Arial" w:cs="Arial"/>
-          <w:color w:val="000000"/>
-          <w:sz w:val="20"/>
-          <w:szCs w:val="20"/>
-          <w:highlight w:val="white"/>
-        </w:rPr>
-        <w:t>a SDB</w:t>
-      </w:r>
-      <w:proofErr w:type="gramEnd"/>
-      <w:r>
-        <w:rPr>
-          <w:rFonts w:ascii="Arial" w:hAnsi="Arial" w:cs="Arial"/>
-          <w:color w:val="000000"/>
-          <w:sz w:val="20"/>
-          <w:szCs w:val="20"/>
-          <w:highlight w:val="white"/>
-        </w:rPr>
-        <w:t xml:space="preserve"> source text file and copies it to the </w:t>
-      </w:r>
-      <w:r>
-        <w:rPr>
-          <w:rFonts w:ascii="Arial" w:hAnsi="Arial" w:cs="Arial"/>
-          <w:color w:val="000000"/>
-          <w:sz w:val="20"/>
-          <w:szCs w:val="20"/>
-          <w:highlight w:val="white"/>
-        </w:rPr>
-        <w:t>“</w:t>
-      </w:r>
-      <w:r>
-        <w:rPr>
-          <w:rFonts w:ascii="Arial" w:hAnsi="Arial" w:cs="Arial"/>
-          <w:color w:val="000000"/>
-          <w:sz w:val="20"/>
-          <w:szCs w:val="20"/>
-          <w:highlight w:val="white"/>
-        </w:rPr>
-        <w:t>SDB</w:t>
-      </w:r>
-      <w:r>
-        <w:rPr>
-          <w:rFonts w:ascii="Arial" w:hAnsi="Arial" w:cs="Arial"/>
-          <w:color w:val="000000"/>
-          <w:sz w:val="20"/>
-          <w:szCs w:val="20"/>
-          <w:highlight w:val="white"/>
-        </w:rPr>
-        <w:t>s</w:t>
-      </w:r>
-      <w:r>
-        <w:rPr>
-          <w:rFonts w:ascii="Arial" w:hAnsi="Arial" w:cs="Arial"/>
-          <w:color w:val="000000"/>
-          <w:sz w:val="20"/>
-          <w:szCs w:val="20"/>
-          <w:highlight w:val="white"/>
-        </w:rPr>
-        <w:t>”</w:t>
-      </w:r>
-      <w:r>
-        <w:rPr>
-          <w:rFonts w:ascii="Arial" w:hAnsi="Arial" w:cs="Arial"/>
-          <w:color w:val="000000"/>
-          <w:sz w:val="20"/>
-          <w:szCs w:val="20"/>
-          <w:highlight w:val="white"/>
-        </w:rPr>
-        <w:t xml:space="preserve"> folder in the TSX directory.</w:t>
-      </w:r>
-      <w:r>
-        <w:rPr>
-          <w:rFonts w:ascii="Arial" w:hAnsi="Arial" w:cs="Arial"/>
-          <w:color w:val="000000"/>
-          <w:sz w:val="20"/>
-          <w:szCs w:val="20"/>
-          <w:highlight w:val="white"/>
-        </w:rPr>
-        <w:t xml:space="preserve">  There are no automation interfaces for loading and compiling SDB source files into database objects, so step-by-step instructions are displayed to walk the user through the process in TSX.  Once completed, there will be a Reference Object created in TSX called </w:t>
-      </w:r>
-      <w:r>
-        <w:rPr>
-          <w:rFonts w:ascii="Arial" w:hAnsi="Arial" w:cs="Arial"/>
-          <w:color w:val="000000"/>
-          <w:sz w:val="20"/>
-          <w:szCs w:val="20"/>
-          <w:highlight w:val="white"/>
-        </w:rPr>
-        <w:t>whatever the user has chose</w:t>
+        <w:t xml:space="preserve"> SDB Text File and input to </w:t>
+      </w:r>
+      <w:proofErr w:type="spellStart"/>
+      <w:r>
+        <w:rPr>
+          <w:rFonts w:ascii="Arial" w:hAnsi="Arial" w:cs="Arial"/>
+          <w:color w:val="000000"/>
+          <w:sz w:val="20"/>
+          <w:szCs w:val="20"/>
+          <w:highlight w:val="white"/>
+        </w:rPr>
+        <w:t>TheSky</w:t>
+      </w:r>
+      <w:proofErr w:type="spellEnd"/>
+      <w:r>
+        <w:rPr>
+          <w:rFonts w:ascii="Arial" w:hAnsi="Arial" w:cs="Arial"/>
+          <w:color w:val="000000"/>
+          <w:sz w:val="20"/>
+          <w:szCs w:val="20"/>
+          <w:highlight w:val="white"/>
+        </w:rPr>
+        <w:t xml:space="preserve"> as a reference list.  </w:t>
+      </w:r>
+    </w:p>
+    <w:p>
+      <w:pPr>
+        <w:autoSpaceDE w:val="0"/>
+        <w:autoSpaceDN w:val="0"/>
+        <w:adjustRightInd w:val="0"/>
+        <w:spacing w:after="0" w:line="240" w:lineRule="auto"/>
+        <w:rPr>
+          <w:rFonts w:ascii="Arial" w:hAnsi="Arial" w:cs="Arial"/>
+          <w:color w:val="000000"/>
+          <w:sz w:val="20"/>
+          <w:szCs w:val="20"/>
+          <w:highlight w:val="white"/>
+        </w:rPr>
+      </w:pPr>
+    </w:p>
+    <w:p>
+      <w:pPr>
+        <w:autoSpaceDE w:val="0"/>
+        <w:autoSpaceDN w:val="0"/>
+        <w:adjustRightInd w:val="0"/>
+        <w:spacing w:after="0" w:line="240" w:lineRule="auto"/>
+        <w:rPr>
+          <w:rFonts w:ascii="Arial" w:hAnsi="Arial" w:cs="Arial"/>
+          <w:color w:val="000000"/>
+          <w:sz w:val="20"/>
+          <w:szCs w:val="20"/>
+          <w:highlight w:val="white"/>
+        </w:rPr>
+      </w:pPr>
+      <w:r>
+        <w:rPr>
+          <w:rFonts w:ascii="Arial" w:hAnsi="Arial" w:cs="Arial"/>
+          <w:color w:val="000000"/>
+          <w:sz w:val="20"/>
+          <w:szCs w:val="20"/>
+          <w:highlight w:val="white"/>
+        </w:rPr>
+        <w:t xml:space="preserve">Cross Match </w:t>
+      </w:r>
+      <w:r>
+        <w:rPr>
+          <w:rFonts w:ascii="Arial" w:hAnsi="Arial" w:cs="Arial"/>
+          <w:color w:val="000000"/>
+          <w:sz w:val="20"/>
+          <w:szCs w:val="20"/>
+          <w:highlight w:val="white"/>
+        </w:rPr>
+        <w:t>is a Windows Forms executable, written in</w:t>
+      </w:r>
+      <w:r>
+        <w:rPr>
+          <w:rFonts w:ascii="Arial" w:hAnsi="Arial" w:cs="Arial"/>
+          <w:color w:val="000000"/>
+          <w:sz w:val="20"/>
+          <w:szCs w:val="20"/>
+          <w:highlight w:val="white"/>
+        </w:rPr>
+        <w:t xml:space="preserve"> C# and .NET</w:t>
+      </w:r>
+      <w:r>
+        <w:rPr>
+          <w:rFonts w:ascii="Arial" w:hAnsi="Arial" w:cs="Arial"/>
+          <w:color w:val="000000"/>
+          <w:sz w:val="20"/>
+          <w:szCs w:val="20"/>
+          <w:highlight w:val="white"/>
+        </w:rPr>
+        <w:t>.  The application runs as a</w:t>
       </w:r>
       <w:r>
         <w:rPr>
@@ -400,116 +333,6 @@
           <w:szCs w:val="20"/>
           <w:highlight w:val="white"/>
         </w:rPr>
-        <w:t xml:space="preserve"> with the given coordinates.</w:t>
-      </w:r>
-    </w:p>
-    <w:p>
-      <w:pPr>
-        <w:autoSpaceDE w:val="0"/>
-        <w:autoSpaceDN w:val="0"/>
-        <w:adjustRightInd w:val="0"/>
-        <w:spacing w:after="0" w:line="240" w:lineRule="auto"/>
-        <w:rPr>
-          <w:rFonts w:ascii="Arial" w:hAnsi="Arial" w:cs="Arial"/>
-          <w:color w:val="000000"/>
-          <w:sz w:val="20"/>
-          <w:szCs w:val="20"/>
-          <w:highlight w:val="white"/>
-        </w:rPr>
-      </w:pPr>
-    </w:p>
-    <w:p>
-      <w:pPr>
-        <w:autoSpaceDE w:val="0"/>
-        <w:autoSpaceDN w:val="0"/>
-        <w:adjustRightInd w:val="0"/>
-        <w:spacing w:after="0" w:line="240" w:lineRule="auto"/>
-        <w:rPr>
-          <w:rFonts w:ascii="Arial" w:hAnsi="Arial" w:cs="Arial"/>
-          <w:color w:val="000000"/>
-          <w:sz w:val="20"/>
-          <w:szCs w:val="20"/>
-          <w:highlight w:val="white"/>
-        </w:rPr>
-      </w:pPr>
-      <w:r>
-        <w:rPr>
-          <w:rFonts w:ascii="Arial" w:hAnsi="Arial" w:cs="Arial"/>
-          <w:color w:val="000000"/>
-          <w:sz w:val="20"/>
-          <w:szCs w:val="20"/>
-          <w:highlight w:val="white"/>
-        </w:rPr>
-        <w:t xml:space="preserve">Requirements:  </w:t>
-      </w:r>
-    </w:p>
-    <w:p>
-      <w:pPr>
-        <w:autoSpaceDE w:val="0"/>
-        <w:autoSpaceDN w:val="0"/>
-        <w:adjustRightInd w:val="0"/>
-        <w:spacing w:after="0" w:line="240" w:lineRule="auto"/>
-        <w:rPr>
-          <w:rFonts w:ascii="Arial" w:hAnsi="Arial" w:cs="Arial"/>
-          <w:color w:val="000000"/>
-          <w:sz w:val="20"/>
-          <w:szCs w:val="20"/>
-          <w:highlight w:val="white"/>
-        </w:rPr>
-      </w:pPr>
-    </w:p>
-    <w:p>
-      <w:pPr>
-        <w:autoSpaceDE w:val="0"/>
-        <w:autoSpaceDN w:val="0"/>
-        <w:adjustRightInd w:val="0"/>
-        <w:spacing w:after="0" w:line="240" w:lineRule="auto"/>
-        <w:rPr>
-          <w:rFonts w:ascii="Arial" w:hAnsi="Arial" w:cs="Arial"/>
-          <w:color w:val="000000"/>
-          <w:sz w:val="20"/>
-          <w:szCs w:val="20"/>
-          <w:highlight w:val="white"/>
-        </w:rPr>
-      </w:pPr>
-      <w:r>
-        <w:rPr>
-          <w:rFonts w:ascii="Arial" w:hAnsi="Arial" w:cs="Arial"/>
-          <w:color w:val="000000"/>
-          <w:sz w:val="20"/>
-          <w:szCs w:val="20"/>
-          <w:highlight w:val="white"/>
-        </w:rPr>
-        <w:t xml:space="preserve">Reference Point </w:t>
-      </w:r>
-      <w:r>
-        <w:rPr>
-          <w:rFonts w:ascii="Arial" w:hAnsi="Arial" w:cs="Arial"/>
-          <w:color w:val="000000"/>
-          <w:sz w:val="20"/>
-          <w:szCs w:val="20"/>
-          <w:highlight w:val="white"/>
-        </w:rPr>
-        <w:t>is a Windows Forms executable, written in Visual Basic.  The application runs as a</w:t>
-      </w:r>
-      <w:r>
-        <w:rPr>
-          <w:rFonts w:ascii="Arial" w:hAnsi="Arial" w:cs="Arial"/>
-          <w:color w:val="000000"/>
-          <w:sz w:val="20"/>
-          <w:szCs w:val="20"/>
-          <w:highlight w:val="white"/>
-        </w:rPr>
-        <w:t>n</w:t>
-      </w:r>
-      <w:r>
-        <w:rPr>
-          <w:rFonts w:ascii="Arial" w:hAnsi="Arial" w:cs="Arial"/>
-          <w:color w:val="000000"/>
-          <w:sz w:val="20"/>
-          <w:szCs w:val="20"/>
-          <w:highlight w:val="white"/>
-        </w:rPr>
         <w:t xml:space="preserve"> uncertified, standalone application under Windows 7, 8</w:t>
       </w:r>
       <w:r>
@@ -540,66 +363,718 @@
           <w:szCs w:val="20"/>
           <w:highlight w:val="white"/>
         </w:rPr>
-        <w:t xml:space="preserve"> and 11</w:t>
-      </w:r>
-      <w:r>
-        <w:rPr>
-          <w:rFonts w:ascii="Arial" w:hAnsi="Arial" w:cs="Arial"/>
-          <w:color w:val="000000"/>
-          <w:sz w:val="20"/>
-          <w:szCs w:val="20"/>
-          <w:highlight w:val="white"/>
-        </w:rPr>
-        <w:t xml:space="preserve">.  The application </w:t>
-      </w:r>
-      <w:r>
-        <w:rPr>
-          <w:rFonts w:ascii="Arial" w:hAnsi="Arial" w:cs="Arial"/>
-          <w:color w:val="000000"/>
-          <w:sz w:val="20"/>
-          <w:szCs w:val="20"/>
-          <w:highlight w:val="white"/>
-        </w:rPr>
-        <w:t>requires</w:t>
-      </w:r>
-      <w:r>
-        <w:rPr>
-          <w:rFonts w:ascii="Arial" w:hAnsi="Arial" w:cs="Arial"/>
-          <w:color w:val="000000"/>
-          <w:sz w:val="20"/>
-          <w:szCs w:val="20"/>
-          <w:highlight w:val="white"/>
-        </w:rPr>
-        <w:t xml:space="preserve"> TSX </w:t>
-      </w:r>
-      <w:r>
-        <w:rPr>
-          <w:rFonts w:ascii="Arial" w:hAnsi="Arial" w:cs="Arial"/>
-          <w:color w:val="000000"/>
-          <w:sz w:val="20"/>
-          <w:szCs w:val="20"/>
-          <w:highlight w:val="white"/>
-        </w:rPr>
-        <w:t>Pro.</w:t>
-      </w:r>
-    </w:p>
-    <w:p>
-      <w:pPr>
-        <w:autoSpaceDE w:val="0"/>
-        <w:autoSpaceDN w:val="0"/>
-        <w:adjustRightInd w:val="0"/>
-        <w:spacing w:after="0" w:line="240" w:lineRule="auto"/>
-        <w:rPr>
-          <w:rFonts w:ascii="Arial" w:hAnsi="Arial" w:cs="Arial"/>
-          <w:color w:val="000000"/>
-          <w:sz w:val="20"/>
-          <w:szCs w:val="20"/>
-          <w:highlight w:val="white"/>
-        </w:rPr>
-      </w:pPr>
-    </w:p>
-    <w:p>
-      <w:pPr>
+        <w:t xml:space="preserve"> and 11.  The application requires </w:t>
+      </w:r>
+      <w:proofErr w:type="spellStart"/>
+      <w:r>
+        <w:rPr>
+          <w:rFonts w:ascii="Arial" w:hAnsi="Arial" w:cs="Arial"/>
+          <w:color w:val="000000"/>
+          <w:sz w:val="20"/>
+          <w:szCs w:val="20"/>
+          <w:highlight w:val="white"/>
+        </w:rPr>
+        <w:t>TheSky</w:t>
+      </w:r>
+      <w:proofErr w:type="spellEnd"/>
+      <w:r>
+        <w:rPr>
+          <w:rFonts w:ascii="Arial" w:hAnsi="Arial" w:cs="Arial"/>
+          <w:color w:val="000000"/>
+          <w:sz w:val="20"/>
+          <w:szCs w:val="20"/>
+          <w:highlight w:val="white"/>
+        </w:rPr>
+        <w:t xml:space="preserve"> Pro.</w:t>
+      </w:r>
+    </w:p>
+    <w:p>
+      <w:pPr>
+        <w:autoSpaceDE w:val="0"/>
+        <w:autoSpaceDN w:val="0"/>
+        <w:adjustRightInd w:val="0"/>
+        <w:spacing w:after="0" w:line="240" w:lineRule="auto"/>
+        <w:rPr>
+          <w:rFonts w:ascii="Arial" w:hAnsi="Arial" w:cs="Arial"/>
+          <w:color w:val="000000"/>
+          <w:sz w:val="20"/>
+          <w:szCs w:val="20"/>
+          <w:highlight w:val="white"/>
+        </w:rPr>
+      </w:pPr>
+    </w:p>
+    <w:p>
+      <w:pPr>
+        <w:autoSpaceDE w:val="0"/>
+        <w:autoSpaceDN w:val="0"/>
+        <w:adjustRightInd w:val="0"/>
+        <w:spacing w:after="0" w:line="240" w:lineRule="auto"/>
+        <w:rPr>
+          <w:rFonts w:ascii="Arial" w:hAnsi="Arial" w:cs="Arial"/>
+          <w:color w:val="000000"/>
+          <w:sz w:val="20"/>
+          <w:szCs w:val="20"/>
+          <w:highlight w:val="white"/>
+        </w:rPr>
+      </w:pPr>
+    </w:p>
+    <w:p>
+      <w:pPr>
+        <w:autoSpaceDE w:val="0"/>
+        <w:autoSpaceDN w:val="0"/>
+        <w:adjustRightInd w:val="0"/>
+        <w:spacing w:after="0" w:line="240" w:lineRule="auto"/>
+        <w:rPr>
+          <w:rFonts w:ascii="Arial" w:hAnsi="Arial" w:cs="Arial"/>
+          <w:color w:val="000000"/>
+          <w:sz w:val="20"/>
+          <w:szCs w:val="20"/>
+          <w:highlight w:val="white"/>
+        </w:rPr>
+      </w:pPr>
+      <w:r>
+        <w:rPr>
+          <w:rFonts w:ascii="Arial" w:hAnsi="Arial" w:cs="Arial"/>
+          <w:color w:val="000000"/>
+          <w:sz w:val="20"/>
+          <w:szCs w:val="20"/>
+        </w:rPr>
+        <w:drawing>
+          <wp:inline distT="0" distB="0" distL="0" distR="0" wp14:anchorId="0A49F47B" wp14:editId="4616E078">
+            <wp:extent cx="5943600" cy="3804285"/>
+            <wp:effectExtent l="0" t="0" r="0" b="5715"/>
+            <wp:docPr id="450465305" name="Picture 1" descr="A screenshot of a computer&#10;&#10;Description automatically generated"/>
+            <wp:cNvGraphicFramePr>
+              <a:graphicFrameLocks xmlns:a="http://schemas.openxmlformats.org/drawingml/2006/main" noChangeAspect="1"/>
+            </wp:cNvGraphicFramePr>
+            <a:graphic xmlns:a="http://schemas.openxmlformats.org/drawingml/2006/main">
+              <a:graphicData uri="http://schemas.openxmlformats.org/drawingml/2006/picture">
+                <pic:pic xmlns:pic="http://schemas.openxmlformats.org/drawingml/2006/picture">
+                  <pic:nvPicPr>
+                    <pic:cNvPr id="450465305" name="Picture 1" descr="A screenshot of a computer&#10;&#10;Description automatically generated"/>
+                    <pic:cNvPicPr/>
+                  </pic:nvPicPr>
+                  <pic:blipFill>
+                    <a:blip r:embed="rId5"/>
+                    <a:stretch>
+                      <a:fillRect/>
+                    </a:stretch>
+                  </pic:blipFill>
+                  <pic:spPr>
+                    <a:xfrm>
+                      <a:off x="0" y="0"/>
+                      <a:ext cx="5943600" cy="3804285"/>
+                    </a:xfrm>
+                    <a:prstGeom prst="rect">
+                      <a:avLst/>
+                    </a:prstGeom>
+                  </pic:spPr>
+                </pic:pic>
+              </a:graphicData>
+            </a:graphic>
+          </wp:inline>
+        </w:drawing>
+      </w:r>
+    </w:p>
+    <w:p>
+      <w:pPr>
+        <w:autoSpaceDE w:val="0"/>
+        <w:autoSpaceDN w:val="0"/>
+        <w:adjustRightInd w:val="0"/>
+        <w:spacing w:after="0" w:line="240" w:lineRule="auto"/>
+        <w:rPr>
+          <w:rFonts w:ascii="Arial" w:hAnsi="Arial" w:cs="Arial"/>
+          <w:color w:val="000000"/>
+          <w:sz w:val="20"/>
+          <w:szCs w:val="20"/>
+          <w:highlight w:val="white"/>
+        </w:rPr>
+      </w:pPr>
+    </w:p>
+    <w:p>
+      <w:pPr>
+        <w:autoSpaceDE w:val="0"/>
+        <w:autoSpaceDN w:val="0"/>
+        <w:adjustRightInd w:val="0"/>
+        <w:spacing w:after="0" w:line="240" w:lineRule="auto"/>
+        <w:rPr>
+          <w:rFonts w:ascii="Arial" w:hAnsi="Arial" w:cs="Arial"/>
+          <w:color w:val="000000"/>
+          <w:sz w:val="20"/>
+          <w:szCs w:val="20"/>
+          <w:highlight w:val="white"/>
+          <w:u w:val="single"/>
+        </w:rPr>
+      </w:pPr>
+      <w:r>
+        <w:rPr>
+          <w:rFonts w:ascii="Arial" w:hAnsi="Arial" w:cs="Arial"/>
+          <w:color w:val="000000"/>
+          <w:sz w:val="20"/>
+          <w:szCs w:val="20"/>
+          <w:highlight w:val="white"/>
+          <w:u w:val="single"/>
+        </w:rPr>
+        <w:t>Controls</w:t>
+      </w:r>
+      <w:r>
+        <w:rPr>
+          <w:rFonts w:ascii="Arial" w:hAnsi="Arial" w:cs="Arial"/>
+          <w:color w:val="000000"/>
+          <w:sz w:val="20"/>
+          <w:szCs w:val="20"/>
+          <w:highlight w:val="white"/>
+          <w:u w:val="single"/>
+        </w:rPr>
+        <w:t>:</w:t>
+      </w:r>
+    </w:p>
+    <w:p>
+      <w:pPr>
+        <w:autoSpaceDE w:val="0"/>
+        <w:autoSpaceDN w:val="0"/>
+        <w:adjustRightInd w:val="0"/>
+        <w:spacing w:after="0" w:line="240" w:lineRule="auto"/>
+        <w:rPr>
+          <w:rFonts w:ascii="Arial" w:hAnsi="Arial" w:cs="Arial"/>
+          <w:color w:val="000000"/>
+          <w:sz w:val="20"/>
+          <w:szCs w:val="20"/>
+          <w:highlight w:val="white"/>
+        </w:rPr>
+      </w:pPr>
+    </w:p>
+    <w:p>
+      <w:pPr>
+        <w:autoSpaceDE w:val="0"/>
+        <w:autoSpaceDN w:val="0"/>
+        <w:adjustRightInd w:val="0"/>
+        <w:spacing w:after="0" w:line="240" w:lineRule="auto"/>
+        <w:ind w:left="720"/>
+        <w:rPr>
+          <w:rFonts w:ascii="Arial" w:hAnsi="Arial" w:cs="Arial"/>
+          <w:color w:val="000000"/>
+          <w:sz w:val="20"/>
+          <w:szCs w:val="20"/>
+          <w:highlight w:val="white"/>
+        </w:rPr>
+      </w:pPr>
+      <w:r>
+        <w:rPr>
+          <w:rFonts w:ascii="Arial" w:hAnsi="Arial" w:cs="Arial"/>
+          <w:color w:val="000000"/>
+          <w:sz w:val="20"/>
+          <w:szCs w:val="20"/>
+          <w:highlight w:val="white"/>
+        </w:rPr>
+        <w:t>Map</w:t>
+      </w:r>
+    </w:p>
+    <w:p>
+      <w:pPr>
+        <w:autoSpaceDE w:val="0"/>
+        <w:autoSpaceDN w:val="0"/>
+        <w:adjustRightInd w:val="0"/>
+        <w:spacing w:after="0" w:line="240" w:lineRule="auto"/>
+        <w:ind w:left="720"/>
+        <w:rPr>
+          <w:rFonts w:ascii="Arial" w:hAnsi="Arial" w:cs="Arial"/>
+          <w:color w:val="000000"/>
+          <w:sz w:val="20"/>
+          <w:szCs w:val="20"/>
+          <w:highlight w:val="white"/>
+        </w:rPr>
+      </w:pPr>
+    </w:p>
+    <w:p>
+      <w:pPr>
+        <w:autoSpaceDE w:val="0"/>
+        <w:autoSpaceDN w:val="0"/>
+        <w:adjustRightInd w:val="0"/>
+        <w:spacing w:after="0" w:line="240" w:lineRule="auto"/>
+        <w:ind w:left="720"/>
+        <w:rPr>
+          <w:rFonts w:ascii="Arial" w:hAnsi="Arial" w:cs="Arial"/>
+          <w:color w:val="000000"/>
+          <w:sz w:val="20"/>
+          <w:szCs w:val="20"/>
+          <w:highlight w:val="white"/>
+        </w:rPr>
+      </w:pPr>
+      <w:r>
+        <w:rPr>
+          <w:rFonts w:ascii="Arial" w:hAnsi="Arial" w:cs="Arial"/>
+          <w:color w:val="000000"/>
+          <w:sz w:val="20"/>
+          <w:szCs w:val="20"/>
+          <w:highlight w:val="white"/>
+        </w:rPr>
+        <w:t>List</w:t>
+      </w:r>
+    </w:p>
+    <w:p>
+      <w:pPr>
+        <w:autoSpaceDE w:val="0"/>
+        <w:autoSpaceDN w:val="0"/>
+        <w:adjustRightInd w:val="0"/>
+        <w:spacing w:after="0" w:line="240" w:lineRule="auto"/>
+        <w:ind w:left="720"/>
+        <w:rPr>
+          <w:rFonts w:ascii="Arial" w:hAnsi="Arial" w:cs="Arial"/>
+          <w:color w:val="000000"/>
+          <w:sz w:val="20"/>
+          <w:szCs w:val="20"/>
+          <w:highlight w:val="white"/>
+        </w:rPr>
+      </w:pPr>
+    </w:p>
+    <w:p>
+      <w:pPr>
+        <w:autoSpaceDE w:val="0"/>
+        <w:autoSpaceDN w:val="0"/>
+        <w:adjustRightInd w:val="0"/>
+        <w:spacing w:after="0" w:line="240" w:lineRule="auto"/>
+        <w:ind w:left="720"/>
+        <w:rPr>
+          <w:rFonts w:ascii="Arial" w:hAnsi="Arial" w:cs="Arial"/>
+          <w:color w:val="000000"/>
+          <w:sz w:val="20"/>
+          <w:szCs w:val="20"/>
+          <w:highlight w:val="white"/>
+        </w:rPr>
+      </w:pPr>
+      <w:r>
+        <w:rPr>
+          <w:rFonts w:ascii="Arial" w:hAnsi="Arial" w:cs="Arial"/>
+          <w:color w:val="000000"/>
+          <w:sz w:val="20"/>
+          <w:szCs w:val="20"/>
+          <w:highlight w:val="white"/>
+        </w:rPr>
+        <w:t>Update RA/Dec</w:t>
+      </w:r>
+    </w:p>
+    <w:p>
+      <w:pPr>
+        <w:autoSpaceDE w:val="0"/>
+        <w:autoSpaceDN w:val="0"/>
+        <w:adjustRightInd w:val="0"/>
+        <w:spacing w:after="0" w:line="240" w:lineRule="auto"/>
+        <w:ind w:left="720"/>
+        <w:rPr>
+          <w:rFonts w:ascii="Arial" w:hAnsi="Arial" w:cs="Arial"/>
+          <w:color w:val="000000"/>
+          <w:sz w:val="20"/>
+          <w:szCs w:val="20"/>
+          <w:highlight w:val="white"/>
+        </w:rPr>
+      </w:pPr>
+    </w:p>
+    <w:p>
+      <w:pPr>
+        <w:autoSpaceDE w:val="0"/>
+        <w:autoSpaceDN w:val="0"/>
+        <w:adjustRightInd w:val="0"/>
+        <w:spacing w:after="0" w:line="240" w:lineRule="auto"/>
+        <w:ind w:left="720"/>
+        <w:rPr>
+          <w:rFonts w:ascii="Arial" w:hAnsi="Arial" w:cs="Arial"/>
+          <w:color w:val="000000"/>
+          <w:sz w:val="20"/>
+          <w:szCs w:val="20"/>
+          <w:highlight w:val="white"/>
+        </w:rPr>
+      </w:pPr>
+      <w:r>
+        <w:rPr>
+          <w:rFonts w:ascii="Arial" w:hAnsi="Arial" w:cs="Arial"/>
+          <w:color w:val="000000"/>
+          <w:sz w:val="20"/>
+          <w:szCs w:val="20"/>
+          <w:highlight w:val="white"/>
+        </w:rPr>
+        <w:t>Ignore Magnitudes</w:t>
+      </w:r>
+    </w:p>
+    <w:p>
+      <w:pPr>
+        <w:autoSpaceDE w:val="0"/>
+        <w:autoSpaceDN w:val="0"/>
+        <w:adjustRightInd w:val="0"/>
+        <w:spacing w:after="0" w:line="240" w:lineRule="auto"/>
+        <w:ind w:left="720"/>
+        <w:rPr>
+          <w:rFonts w:ascii="Arial" w:hAnsi="Arial" w:cs="Arial"/>
+          <w:color w:val="000000"/>
+          <w:sz w:val="20"/>
+          <w:szCs w:val="20"/>
+          <w:highlight w:val="white"/>
+        </w:rPr>
+      </w:pPr>
+    </w:p>
+    <w:p>
+      <w:pPr>
+        <w:autoSpaceDE w:val="0"/>
+        <w:autoSpaceDN w:val="0"/>
+        <w:adjustRightInd w:val="0"/>
+        <w:spacing w:after="0" w:line="240" w:lineRule="auto"/>
+        <w:ind w:left="720"/>
+        <w:rPr>
+          <w:rFonts w:ascii="Arial" w:hAnsi="Arial" w:cs="Arial"/>
+          <w:color w:val="000000"/>
+          <w:sz w:val="20"/>
+          <w:szCs w:val="20"/>
+          <w:highlight w:val="white"/>
+        </w:rPr>
+      </w:pPr>
+      <w:r>
+        <w:rPr>
+          <w:rFonts w:ascii="Arial" w:hAnsi="Arial" w:cs="Arial"/>
+          <w:color w:val="000000"/>
+          <w:sz w:val="20"/>
+          <w:szCs w:val="20"/>
+          <w:highlight w:val="white"/>
+        </w:rPr>
+        <w:t>Step</w:t>
+      </w:r>
+    </w:p>
+    <w:p>
+      <w:pPr>
+        <w:autoSpaceDE w:val="0"/>
+        <w:autoSpaceDN w:val="0"/>
+        <w:adjustRightInd w:val="0"/>
+        <w:spacing w:after="0" w:line="240" w:lineRule="auto"/>
+        <w:ind w:left="720"/>
+        <w:rPr>
+          <w:rFonts w:ascii="Arial" w:hAnsi="Arial" w:cs="Arial"/>
+          <w:color w:val="000000"/>
+          <w:sz w:val="20"/>
+          <w:szCs w:val="20"/>
+          <w:highlight w:val="white"/>
+        </w:rPr>
+      </w:pPr>
+    </w:p>
+    <w:p>
+      <w:pPr>
+        <w:autoSpaceDE w:val="0"/>
+        <w:autoSpaceDN w:val="0"/>
+        <w:adjustRightInd w:val="0"/>
+        <w:spacing w:after="0" w:line="240" w:lineRule="auto"/>
+        <w:ind w:left="720"/>
+        <w:rPr>
+          <w:rFonts w:ascii="Arial" w:hAnsi="Arial" w:cs="Arial"/>
+          <w:color w:val="000000"/>
+          <w:sz w:val="20"/>
+          <w:szCs w:val="20"/>
+          <w:highlight w:val="white"/>
+        </w:rPr>
+      </w:pPr>
+      <w:r>
+        <w:rPr>
+          <w:rFonts w:ascii="Arial" w:hAnsi="Arial" w:cs="Arial"/>
+          <w:color w:val="000000"/>
+          <w:sz w:val="20"/>
+          <w:szCs w:val="20"/>
+          <w:highlight w:val="white"/>
+        </w:rPr>
+        <w:t>Next</w:t>
+      </w:r>
+    </w:p>
+    <w:p>
+      <w:pPr>
+        <w:autoSpaceDE w:val="0"/>
+        <w:autoSpaceDN w:val="0"/>
+        <w:adjustRightInd w:val="0"/>
+        <w:spacing w:after="0" w:line="240" w:lineRule="auto"/>
+        <w:ind w:left="720"/>
+        <w:rPr>
+          <w:rFonts w:ascii="Arial" w:hAnsi="Arial" w:cs="Arial"/>
+          <w:color w:val="000000"/>
+          <w:sz w:val="20"/>
+          <w:szCs w:val="20"/>
+          <w:highlight w:val="white"/>
+        </w:rPr>
+      </w:pPr>
+    </w:p>
+    <w:p>
+      <w:pPr>
+        <w:autoSpaceDE w:val="0"/>
+        <w:autoSpaceDN w:val="0"/>
+        <w:adjustRightInd w:val="0"/>
+        <w:spacing w:after="0" w:line="240" w:lineRule="auto"/>
+        <w:ind w:left="720"/>
+        <w:rPr>
+          <w:rFonts w:ascii="Arial" w:hAnsi="Arial" w:cs="Arial"/>
+          <w:color w:val="000000"/>
+          <w:sz w:val="20"/>
+          <w:szCs w:val="20"/>
+          <w:highlight w:val="white"/>
+        </w:rPr>
+      </w:pPr>
+      <w:r>
+        <w:rPr>
+          <w:rFonts w:ascii="Arial" w:hAnsi="Arial" w:cs="Arial"/>
+          <w:color w:val="000000"/>
+          <w:sz w:val="20"/>
+          <w:szCs w:val="20"/>
+          <w:highlight w:val="white"/>
+        </w:rPr>
+        <w:t>Abort</w:t>
+      </w:r>
+    </w:p>
+    <w:p>
+      <w:pPr>
+        <w:autoSpaceDE w:val="0"/>
+        <w:autoSpaceDN w:val="0"/>
+        <w:adjustRightInd w:val="0"/>
+        <w:spacing w:after="0" w:line="240" w:lineRule="auto"/>
+        <w:ind w:left="720"/>
+        <w:rPr>
+          <w:rFonts w:ascii="Arial" w:hAnsi="Arial" w:cs="Arial"/>
+          <w:color w:val="000000"/>
+          <w:sz w:val="20"/>
+          <w:szCs w:val="20"/>
+          <w:highlight w:val="white"/>
+        </w:rPr>
+      </w:pPr>
+    </w:p>
+    <w:p>
+      <w:pPr>
+        <w:autoSpaceDE w:val="0"/>
+        <w:autoSpaceDN w:val="0"/>
+        <w:adjustRightInd w:val="0"/>
+        <w:spacing w:after="0" w:line="240" w:lineRule="auto"/>
+        <w:ind w:left="720"/>
+        <w:rPr>
+          <w:rFonts w:ascii="Arial" w:hAnsi="Arial" w:cs="Arial"/>
+          <w:color w:val="000000"/>
+          <w:sz w:val="20"/>
+          <w:szCs w:val="20"/>
+          <w:highlight w:val="white"/>
+        </w:rPr>
+      </w:pPr>
+      <w:r>
+        <w:rPr>
+          <w:rFonts w:ascii="Arial" w:hAnsi="Arial" w:cs="Arial"/>
+          <w:color w:val="000000"/>
+          <w:sz w:val="20"/>
+          <w:szCs w:val="20"/>
+          <w:highlight w:val="white"/>
+        </w:rPr>
+        <w:t>On Top</w:t>
+      </w:r>
+    </w:p>
+    <w:p>
+      <w:pPr>
+        <w:autoSpaceDE w:val="0"/>
+        <w:autoSpaceDN w:val="0"/>
+        <w:adjustRightInd w:val="0"/>
+        <w:spacing w:after="0" w:line="240" w:lineRule="auto"/>
+        <w:ind w:left="720"/>
+        <w:rPr>
+          <w:rFonts w:ascii="Arial" w:hAnsi="Arial" w:cs="Arial"/>
+          <w:color w:val="000000"/>
+          <w:sz w:val="20"/>
+          <w:szCs w:val="20"/>
+          <w:highlight w:val="white"/>
+        </w:rPr>
+      </w:pPr>
+    </w:p>
+    <w:p>
+      <w:pPr>
+        <w:autoSpaceDE w:val="0"/>
+        <w:autoSpaceDN w:val="0"/>
+        <w:adjustRightInd w:val="0"/>
+        <w:spacing w:after="0" w:line="240" w:lineRule="auto"/>
+        <w:ind w:left="720"/>
+        <w:rPr>
+          <w:rFonts w:ascii="Arial" w:hAnsi="Arial" w:cs="Arial"/>
+          <w:color w:val="000000"/>
+          <w:sz w:val="20"/>
+          <w:szCs w:val="20"/>
+          <w:highlight w:val="white"/>
+        </w:rPr>
+      </w:pPr>
+      <w:r>
+        <w:rPr>
+          <w:rFonts w:ascii="Arial" w:hAnsi="Arial" w:cs="Arial"/>
+          <w:color w:val="000000"/>
+          <w:sz w:val="20"/>
+          <w:szCs w:val="20"/>
+          <w:highlight w:val="white"/>
+        </w:rPr>
+        <w:t>Close</w:t>
+      </w:r>
+    </w:p>
+    <w:p>
+      <w:pPr>
+        <w:autoSpaceDE w:val="0"/>
+        <w:autoSpaceDN w:val="0"/>
+        <w:adjustRightInd w:val="0"/>
+        <w:spacing w:after="0" w:line="240" w:lineRule="auto"/>
+        <w:rPr>
+          <w:rFonts w:ascii="Arial" w:hAnsi="Arial" w:cs="Arial"/>
+          <w:color w:val="000000"/>
+          <w:sz w:val="20"/>
+          <w:szCs w:val="20"/>
+          <w:highlight w:val="white"/>
+        </w:rPr>
+      </w:pPr>
+    </w:p>
+    <w:p>
+      <w:pPr>
+        <w:autoSpaceDE w:val="0"/>
+        <w:autoSpaceDN w:val="0"/>
+        <w:adjustRightInd w:val="0"/>
+        <w:spacing w:after="0" w:line="240" w:lineRule="auto"/>
+        <w:rPr>
+          <w:rFonts w:ascii="Arial" w:hAnsi="Arial" w:cs="Arial"/>
+          <w:color w:val="000000"/>
+          <w:sz w:val="20"/>
+          <w:szCs w:val="20"/>
+          <w:highlight w:val="white"/>
+          <w:u w:val="single"/>
+        </w:rPr>
+      </w:pPr>
+      <w:r>
+        <w:rPr>
+          <w:rFonts w:ascii="Arial" w:hAnsi="Arial" w:cs="Arial"/>
+          <w:color w:val="000000"/>
+          <w:sz w:val="20"/>
+          <w:szCs w:val="20"/>
+          <w:highlight w:val="white"/>
+          <w:u w:val="single"/>
+        </w:rPr>
+        <w:lastRenderedPageBreak/>
+        <w:t>Display:</w:t>
+      </w:r>
+    </w:p>
+    <w:p>
+      <w:pPr>
+        <w:tabs>
+          <w:tab w:val="left" w:pos="2840"/>
+        </w:tabs>
+        <w:autoSpaceDE w:val="0"/>
+        <w:autoSpaceDN w:val="0"/>
+        <w:adjustRightInd w:val="0"/>
+        <w:spacing w:after="0" w:line="240" w:lineRule="auto"/>
+        <w:rPr>
+          <w:rFonts w:ascii="Arial" w:hAnsi="Arial" w:cs="Arial"/>
+          <w:color w:val="000000"/>
+          <w:sz w:val="20"/>
+          <w:szCs w:val="20"/>
+          <w:highlight w:val="white"/>
+        </w:rPr>
+      </w:pPr>
+    </w:p>
+    <w:p>
+      <w:pPr>
+        <w:tabs>
+          <w:tab w:val="left" w:pos="2840"/>
+        </w:tabs>
+        <w:autoSpaceDE w:val="0"/>
+        <w:autoSpaceDN w:val="0"/>
+        <w:adjustRightInd w:val="0"/>
+        <w:spacing w:after="0" w:line="240" w:lineRule="auto"/>
+        <w:ind w:left="720"/>
+        <w:rPr>
+          <w:rFonts w:ascii="Arial" w:hAnsi="Arial" w:cs="Arial"/>
+          <w:color w:val="000000"/>
+          <w:sz w:val="20"/>
+          <w:szCs w:val="20"/>
+          <w:highlight w:val="white"/>
+        </w:rPr>
+      </w:pPr>
+      <w:r>
+        <w:rPr>
+          <w:rFonts w:ascii="Arial" w:hAnsi="Arial" w:cs="Arial"/>
+          <w:color w:val="000000"/>
+          <w:sz w:val="20"/>
+          <w:szCs w:val="20"/>
+          <w:highlight w:val="white"/>
+        </w:rPr>
+        <w:t xml:space="preserve">Matching </w:t>
+      </w:r>
+      <w:r>
+        <w:rPr>
+          <w:rFonts w:ascii="Arial" w:hAnsi="Arial" w:cs="Arial"/>
+          <w:color w:val="000000"/>
+          <w:sz w:val="20"/>
+          <w:szCs w:val="20"/>
+          <w:highlight w:val="white"/>
+        </w:rPr>
+        <w:t>Progress</w:t>
+      </w:r>
+    </w:p>
+    <w:p>
+      <w:pPr>
+        <w:tabs>
+          <w:tab w:val="left" w:pos="2840"/>
+        </w:tabs>
+        <w:autoSpaceDE w:val="0"/>
+        <w:autoSpaceDN w:val="0"/>
+        <w:adjustRightInd w:val="0"/>
+        <w:spacing w:after="0" w:line="240" w:lineRule="auto"/>
+        <w:ind w:left="720"/>
+        <w:rPr>
+          <w:rFonts w:ascii="Arial" w:hAnsi="Arial" w:cs="Arial"/>
+          <w:color w:val="000000"/>
+          <w:sz w:val="20"/>
+          <w:szCs w:val="20"/>
+          <w:highlight w:val="white"/>
+        </w:rPr>
+      </w:pPr>
+    </w:p>
+    <w:p>
+      <w:pPr>
+        <w:tabs>
+          <w:tab w:val="left" w:pos="2840"/>
+        </w:tabs>
+        <w:autoSpaceDE w:val="0"/>
+        <w:autoSpaceDN w:val="0"/>
+        <w:adjustRightInd w:val="0"/>
+        <w:spacing w:after="0" w:line="240" w:lineRule="auto"/>
+        <w:ind w:left="720"/>
+        <w:rPr>
+          <w:rFonts w:ascii="Arial" w:hAnsi="Arial" w:cs="Arial"/>
+          <w:color w:val="000000"/>
+          <w:sz w:val="20"/>
+          <w:szCs w:val="20"/>
+          <w:highlight w:val="white"/>
+        </w:rPr>
+      </w:pPr>
+      <w:r>
+        <w:rPr>
+          <w:rFonts w:ascii="Arial" w:hAnsi="Arial" w:cs="Arial"/>
+          <w:color w:val="000000"/>
+          <w:sz w:val="20"/>
+          <w:szCs w:val="20"/>
+          <w:highlight w:val="white"/>
+        </w:rPr>
+        <w:t>Reference Star Proximity</w:t>
+      </w:r>
+    </w:p>
+    <w:p>
+      <w:pPr>
+        <w:autoSpaceDE w:val="0"/>
+        <w:autoSpaceDN w:val="0"/>
+        <w:adjustRightInd w:val="0"/>
+        <w:spacing w:after="0" w:line="240" w:lineRule="auto"/>
+        <w:rPr>
+          <w:rFonts w:ascii="Arial" w:hAnsi="Arial" w:cs="Arial"/>
+          <w:color w:val="000000"/>
+          <w:sz w:val="20"/>
+          <w:szCs w:val="20"/>
+          <w:highlight w:val="white"/>
+        </w:rPr>
+      </w:pPr>
+    </w:p>
+    <w:p>
+      <w:pPr>
+        <w:keepNext/>
+        <w:tabs>
+          <w:tab w:val="center" w:pos="4680"/>
+        </w:tabs>
         <w:autoSpaceDE w:val="0"/>
         <w:autoSpaceDN w:val="0"/>
         <w:adjustRightInd w:val="0"/>
@@ -625,21 +1100,23 @@
     </w:p>
     <w:p>
       <w:pPr>
-        <w:autoSpaceDE w:val="0"/>
-        <w:autoSpaceDN w:val="0"/>
-        <w:adjustRightInd w:val="0"/>
-        <w:spacing w:after="0" w:line="240" w:lineRule="auto"/>
-        <w:rPr>
-          <w:rFonts w:ascii="Arial" w:hAnsi="Arial" w:cs="Arial"/>
-          <w:color w:val="000000"/>
-          <w:sz w:val="20"/>
-          <w:szCs w:val="20"/>
-          <w:highlight w:val="white"/>
-        </w:rPr>
-      </w:pPr>
-    </w:p>
-    <w:p>
-      <w:pPr>
+        <w:keepNext/>
+        <w:autoSpaceDE w:val="0"/>
+        <w:autoSpaceDN w:val="0"/>
+        <w:adjustRightInd w:val="0"/>
+        <w:spacing w:after="0" w:line="240" w:lineRule="auto"/>
+        <w:rPr>
+          <w:rFonts w:ascii="Arial" w:hAnsi="Arial" w:cs="Arial"/>
+          <w:color w:val="000000"/>
+          <w:sz w:val="20"/>
+          <w:szCs w:val="20"/>
+          <w:highlight w:val="white"/>
+        </w:rPr>
+      </w:pPr>
+    </w:p>
+    <w:p>
+      <w:pPr>
+        <w:keepNext/>
         <w:autoSpaceDE w:val="0"/>
         <w:autoSpaceDN w:val="0"/>
         <w:adjustRightInd w:val="0"/>
@@ -680,7 +1157,7 @@
           <w:szCs w:val="20"/>
           <w:highlight w:val="white"/>
         </w:rPr>
-        <w:t>Reference Point</w:t>
+        <w:t>Cross Match</w:t>
       </w:r>
       <w:r>
         <w:rPr>
@@ -730,7 +1207,7 @@
           <w:szCs w:val="20"/>
           <w:highlight w:val="white"/>
         </w:rPr>
-        <w:t>Reference Point</w:t>
+        <w:t>Cross Match</w:t>
       </w:r>
       <w:r>
         <w:rPr>
@@ -750,7 +1227,27 @@
           <w:szCs w:val="20"/>
           <w:highlight w:val="white"/>
         </w:rPr>
-        <w:t xml:space="preserve"> which is based on the reference point name</w:t>
+        <w:t xml:space="preserve"> which is based on the </w:t>
+      </w:r>
+      <w:r>
+        <w:rPr>
+          <w:rFonts w:ascii="Arial" w:hAnsi="Arial" w:cs="Arial"/>
+          <w:color w:val="000000"/>
+          <w:sz w:val="20"/>
+          <w:szCs w:val="20"/>
+          <w:highlight w:val="white"/>
+        </w:rPr>
+        <w:t>Cross Match</w:t>
+      </w:r>
+      <w:r>
+        <w:rPr>
+          <w:rFonts w:ascii="Arial" w:hAnsi="Arial" w:cs="Arial"/>
+          <w:color w:val="000000"/>
+          <w:sz w:val="20"/>
+          <w:szCs w:val="20"/>
+          <w:highlight w:val="white"/>
+        </w:rPr>
+        <w:t xml:space="preserve"> name</w:t>
       </w:r>
       <w:r>
         <w:rPr>
@@ -898,9 +1395,18 @@
           <w:sz w:val="20"/>
           <w:szCs w:val="20"/>
         </w:rPr>
-        <w:t xml:space="preserve">at </w:t>
-      </w:r>
-      <w:hyperlink r:id="rId5" w:history="1">
+        <w:t>at</w:t>
+      </w:r>
+      <w:r>
+        <w:rPr>
+          <w:rFonts w:ascii="Arial" w:hAnsi="Arial" w:cs="Arial"/>
+          <w:color w:val="000000"/>
+          <w:sz w:val="20"/>
+          <w:szCs w:val="20"/>
+        </w:rPr>
+        <w:t xml:space="preserve">  </w:t>
+      </w:r>
+      <w:hyperlink r:id="rId6" w:history="1">
         <w:r>
           <w:rPr>
             <w:rStyle w:val="Hyperlink"/>
@@ -908,7 +1414,7 @@
             <w:sz w:val="20"/>
             <w:szCs w:val="20"/>
           </w:rPr>
-          <w:t>https://github.com/rrskybox/ReferencePoint</w:t>
+          <w:t>https://github.com/rrskybox/CrossMatch</w:t>
         </w:r>
       </w:hyperlink>
       <w:r>
@@ -918,37 +1424,46 @@
           <w:sz w:val="20"/>
           <w:szCs w:val="20"/>
         </w:rPr>
-        <w:t xml:space="preserve"> in the “publish” folder.  </w:t>
-      </w:r>
-      <w:r>
-        <w:rPr>
-          <w:rFonts w:ascii="Arial" w:hAnsi="Arial" w:cs="Arial"/>
-          <w:color w:val="000000"/>
-          <w:sz w:val="20"/>
-          <w:szCs w:val="20"/>
-          <w:highlight w:val="white"/>
-        </w:rPr>
-        <w:t xml:space="preserve">Download </w:t>
-      </w:r>
-      <w:r>
-        <w:rPr>
-          <w:rFonts w:ascii="Arial" w:hAnsi="Arial" w:cs="Arial"/>
-          <w:color w:val="000000"/>
-          <w:sz w:val="20"/>
-          <w:szCs w:val="20"/>
-          <w:highlight w:val="white"/>
-        </w:rPr>
-        <w:t>either the ReferencePoint</w:t>
-      </w:r>
-      <w:r>
-        <w:rPr>
-          <w:rFonts w:ascii="Arial" w:hAnsi="Arial" w:cs="Arial"/>
-          <w:color w:val="000000"/>
-          <w:sz w:val="20"/>
-          <w:szCs w:val="20"/>
-          <w:highlight w:val="white"/>
-        </w:rPr>
-        <w:t xml:space="preserve">32Buildxxx.zip file or the ReferencePoint64Buildxxx.zip file depending upon whether you are running TSX 32 or 64.  Extract the zip file to a </w:t>
+        <w:t xml:space="preserve"> </w:t>
+      </w:r>
+      <w:r>
+        <w:rPr>
+          <w:rFonts w:ascii="Arial" w:hAnsi="Arial" w:cs="Arial"/>
+          <w:color w:val="000000"/>
+          <w:sz w:val="20"/>
+          <w:szCs w:val="20"/>
+        </w:rPr>
+        <w:t xml:space="preserve">in the “publish” folder.  </w:t>
+      </w:r>
+      <w:r>
+        <w:rPr>
+          <w:rFonts w:ascii="Arial" w:hAnsi="Arial" w:cs="Arial"/>
+          <w:color w:val="000000"/>
+          <w:sz w:val="20"/>
+          <w:szCs w:val="20"/>
+          <w:highlight w:val="white"/>
+        </w:rPr>
+        <w:t>Download</w:t>
+      </w:r>
+      <w:r>
+        <w:rPr>
+          <w:rFonts w:ascii="Arial" w:hAnsi="Arial" w:cs="Arial"/>
+          <w:color w:val="000000"/>
+          <w:sz w:val="20"/>
+          <w:szCs w:val="20"/>
+          <w:highlight w:val="white"/>
+        </w:rPr>
+        <w:t xml:space="preserve"> the CrossMatch64</w:t>
+      </w:r>
+      <w:r>
+        <w:rPr>
+          <w:rFonts w:ascii="Arial" w:hAnsi="Arial" w:cs="Arial"/>
+          <w:color w:val="000000"/>
+          <w:sz w:val="20"/>
+          <w:szCs w:val="20"/>
+          <w:highlight w:val="white"/>
+        </w:rPr>
+        <w:t xml:space="preserve">Buildxxx.zip file.  Extract the zip file to a </w:t>
       </w:r>
       <w:r>
         <w:rPr>
@@ -1128,7 +1643,27 @@
           <w:szCs w:val="20"/>
           <w:highlight w:val="white"/>
         </w:rPr>
-        <w:t>“Reference Pointer”.</w:t>
+        <w:t>“</w:t>
+      </w:r>
+      <w:r>
+        <w:rPr>
+          <w:rFonts w:ascii="Arial" w:hAnsi="Arial" w:cs="Arial"/>
+          <w:color w:val="000000"/>
+          <w:sz w:val="20"/>
+          <w:szCs w:val="20"/>
+          <w:highlight w:val="white"/>
+        </w:rPr>
+        <w:t>Cross Match</w:t>
+      </w:r>
+      <w:r>
+        <w:rPr>
+          <w:rFonts w:ascii="Arial" w:hAnsi="Arial" w:cs="Arial"/>
+          <w:color w:val="000000"/>
+          <w:sz w:val="20"/>
+          <w:szCs w:val="20"/>
+          <w:highlight w:val="white"/>
+        </w:rPr>
+        <w:t>”.</w:t>
       </w:r>
       <w:r>
         <w:rPr>
@@ -1183,7 +1718,7 @@
           <w:szCs w:val="20"/>
           <w:highlight w:val="white"/>
         </w:rPr>
-        <w:t>Reference Pointer</w:t>
+        <w:t>Cross Match</w:t>
       </w:r>
       <w:r>
         <w:rPr>
@@ -1355,7 +1890,27 @@
           <w:szCs w:val="20"/>
           <w:highlight w:val="white"/>
         </w:rPr>
-        <w:t xml:space="preserve"> recommends learning Visual Basic (it's really not hard and the tools are free from Microsoft) if you find a problem or want to add features.  The source is supplied as a Visual Studio project.</w:t>
+        <w:t xml:space="preserve"> recommends learning </w:t>
+      </w:r>
+      <w:r>
+        <w:rPr>
+          <w:rFonts w:ascii="Arial" w:hAnsi="Arial" w:cs="Arial"/>
+          <w:color w:val="000000"/>
+          <w:sz w:val="20"/>
+          <w:szCs w:val="20"/>
+          <w:highlight w:val="white"/>
+        </w:rPr>
+        <w:t>C#</w:t>
+      </w:r>
+      <w:r>
+        <w:rPr>
+          <w:rFonts w:ascii="Arial" w:hAnsi="Arial" w:cs="Arial"/>
+          <w:color w:val="000000"/>
+          <w:sz w:val="20"/>
+          <w:szCs w:val="20"/>
+          <w:highlight w:val="white"/>
+        </w:rPr>
+        <w:t xml:space="preserve"> (it's really not hard and the tools are free from Microsoft) if you find a problem or want to add features.  The source is supplied as a Visual Studio project.</w:t>
       </w:r>
     </w:p>
     <w:sectPr>

</xml_diff>